<commit_message>
DevOps: AWS VPC, Subnet, NAT part 2 added
</commit_message>
<xml_diff>
--- a/AWS/AWS_VPC.docx
+++ b/AWS/AWS_VPC.docx
@@ -609,7 +609,7 @@
             <w:pict>
               <v:group id="_x0000_s1026" o:spid="_x0000_s1026" o:spt="203" style="position:absolute;left:0pt;margin-left:22.35pt;margin-top:7.4pt;height:174pt;width:227pt;z-index:251659264;mso-width-relative:page;mso-height-relative:page;" coordorigin="4735,8462" coordsize="4540,3480" o:gfxdata="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">
                 <o:lock v:ext="edit" aspectratio="f"/>
-                <v:rect id="_x0000_s1026" o:spid="_x0000_s1026" o:spt="1" style="position:absolute;left:4735;top:8462;height:3120;width:4541;v-text-anchor:middle;" fillcolor="#5B9BD5 [3204]" filled="t" stroked="t" coordsize="21600,21600" o:gfxdata="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">
+                <v:rect id="_x0000_s1026" o:spid="_x0000_s1026" o:spt="1" style="position:absolute;left:4735;top:8462;height:3120;width:4541;v-text-anchor:middle;" fillcolor="#5B9BD5 [3204]" filled="t" stroked="t" coordsize="21600,21600" o:gfxdata="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">
                   <v:fill on="t" focussize="0,0"/>
                   <v:stroke weight="1pt" color="#2E75B6 [2404]" miterlimit="8" joinstyle="miter"/>
                   <v:imagedata o:title=""/>
@@ -635,7 +635,7 @@
                     </w:txbxContent>
                   </v:textbox>
                 </v:rect>
-                <v:rect id="_x0000_s1026" o:spid="_x0000_s1026" o:spt="1" style="position:absolute;left:5520;top:9061;height:665;width:1190;v-text-anchor:middle;" fillcolor="#F4B183 [1941]" filled="t" stroked="t" coordsize="21600,21600" o:gfxdata="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">
+                <v:rect id="_x0000_s1026" o:spid="_x0000_s1026" o:spt="1" style="position:absolute;left:5520;top:9061;height:665;width:1190;v-text-anchor:middle;" fillcolor="#F4B183 [1941]" filled="t" stroked="t" coordsize="21600,21600" o:gfxdata="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">
                   <v:fill on="t" focussize="0,0"/>
                   <v:stroke weight="1pt" color="#2E75B6 [2404]" miterlimit="8" joinstyle="miter"/>
                   <v:imagedata o:title=""/>
@@ -661,7 +661,7 @@
                     </w:txbxContent>
                   </v:textbox>
                 </v:rect>
-                <v:rect id="_x0000_s1026" o:spid="_x0000_s1026" o:spt="1" style="position:absolute;left:7302;top:10391;height:665;width:1190;v-text-anchor:middle;" fillcolor="#F4B183 [1941]" filled="t" stroked="t" coordsize="21600,21600" o:gfxdata="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">
+                <v:rect id="_x0000_s1026" o:spid="_x0000_s1026" o:spt="1" style="position:absolute;left:7302;top:10391;height:665;width:1190;v-text-anchor:middle;" fillcolor="#F4B183 [1941]" filled="t" stroked="t" coordsize="21600,21600" o:gfxdata="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">
                   <v:fill on="t" focussize="0,0"/>
                   <v:stroke weight="1pt" color="#2E75B6 [2404]" miterlimit="8" joinstyle="miter"/>
                   <v:imagedata o:title=""/>
@@ -701,7 +701,7 @@
                     </w:txbxContent>
                   </v:textbox>
                 </v:rect>
-                <v:rect id="_x0000_s1026" o:spid="_x0000_s1026" o:spt="1" style="position:absolute;left:5160;top:10464;height:665;width:1190;v-text-anchor:middle;" fillcolor="#F4B183 [1941]" filled="t" stroked="t" coordsize="21600,21600" o:gfxdata="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">
+                <v:rect id="_x0000_s1026" o:spid="_x0000_s1026" o:spt="1" style="position:absolute;left:5160;top:10464;height:665;width:1190;v-text-anchor:middle;" fillcolor="#F4B183 [1941]" filled="t" stroked="t" coordsize="21600,21600" o:gfxdata="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">
                   <v:fill on="t" focussize="0,0"/>
                   <v:stroke weight="1pt" color="#2E75B6 [2404]" miterlimit="8" joinstyle="miter"/>
                   <v:imagedata o:title=""/>
@@ -727,7 +727,7 @@
                     </w:txbxContent>
                   </v:textbox>
                 </v:rect>
-                <v:roundrect id="_x0000_s1026" o:spid="_x0000_s1026" o:spt="2" style="position:absolute;left:5522;top:11122;height:821;width:1503;v-text-anchor:middle;" fillcolor="#A9D18E [1945]" filled="t" stroked="t" coordsize="21600,21600" arcsize="0.166666666666667" o:gfxdata="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">
+                <v:roundrect id="_x0000_s1026" o:spid="_x0000_s1026" o:spt="2" style="position:absolute;left:5522;top:11122;height:821;width:1503;v-text-anchor:middle;" fillcolor="#A9D18E [1945]" filled="t" stroked="t" coordsize="21600,21600" arcsize="0.166666666666667" o:gfxdata="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">
                   <v:fill on="t" focussize="0,0"/>
                   <v:stroke weight="1pt" color="#2E75B6 [2404]" miterlimit="8" joinstyle="miter"/>
                   <v:imagedata o:title=""/>
@@ -2480,6 +2480,67 @@
     <w:p>
       <w:pPr>
         <w:numPr>
+          <w:ilvl w:val="0"/>
+          <w:numId w:val="2"/>
+        </w:numPr>
+        <w:ind w:left="0" w:leftChars="0" w:firstLine="0" w:firstLineChars="0"/>
+        <w:rPr>
+          <w:rFonts w:hint="default"/>
+          <w:lang w:val="en-US"/>
+        </w:rPr>
+      </w:pPr>
+      <w:r>
+        <w:rPr>
+          <w:rFonts w:hint="default"/>
+          <w:lang w:val="en-US"/>
+        </w:rPr>
+        <w:t>Create 2 EC2s</w:t>
+      </w:r>
+    </w:p>
+    <w:p>
+      <w:pPr>
+        <w:numPr>
+          <w:ilvl w:val="1"/>
+          <w:numId w:val="2"/>
+        </w:numPr>
+        <w:ind w:left="840" w:leftChars="0" w:hanging="420" w:firstLineChars="0"/>
+        <w:rPr>
+          <w:rFonts w:hint="default"/>
+          <w:lang w:val="en-US"/>
+        </w:rPr>
+      </w:pPr>
+      <w:r>
+        <w:rPr>
+          <w:rFonts w:hint="default"/>
+          <w:lang w:val="en-US"/>
+        </w:rPr>
+        <w:t>One EC2 in public subnet and another in private subnet</w:t>
+      </w:r>
+    </w:p>
+    <w:p>
+      <w:pPr>
+        <w:numPr>
+          <w:ilvl w:val="1"/>
+          <w:numId w:val="2"/>
+        </w:numPr>
+        <w:ind w:left="840" w:leftChars="0" w:hanging="420" w:firstLineChars="0"/>
+        <w:rPr>
+          <w:rFonts w:hint="default"/>
+          <w:lang w:val="en-US"/>
+        </w:rPr>
+      </w:pPr>
+      <w:r>
+        <w:rPr>
+          <w:rFonts w:hint="default"/>
+          <w:lang w:val="en-US"/>
+        </w:rPr>
+        <w:t xml:space="preserve">Tested by connect to EC2 of public subnet, it worked and we were NOT able to connect to Private EC2 / private subnet because no Internet Gateway was attached </w:t>
+      </w:r>
+    </w:p>
+    <w:p>
+      <w:pPr>
+        <w:numPr>
+          <w:ilvl w:val="0"/>
           <w:numId w:val="0"/>
         </w:numPr>
         <w:rPr>
@@ -5235,6 +5296,128 @@
           <w:lang w:val="en-US"/>
         </w:rPr>
       </w:pPr>
+      <w:r>
+        <w:rPr>
+          <w:sz w:val="20"/>
+        </w:rPr>
+        <mc:AlternateContent>
+          <mc:Choice Requires="wps">
+            <w:drawing>
+              <wp:anchor distT="0" distB="0" distL="114300" distR="114300" simplePos="0" relativeHeight="251662336" behindDoc="0" locked="0" layoutInCell="1" allowOverlap="1">
+                <wp:simplePos x="0" y="0"/>
+                <wp:positionH relativeFrom="column">
+                  <wp:posOffset>2312035</wp:posOffset>
+                </wp:positionH>
+                <wp:positionV relativeFrom="paragraph">
+                  <wp:posOffset>133350</wp:posOffset>
+                </wp:positionV>
+                <wp:extent cx="614680" cy="209550"/>
+                <wp:effectExtent l="4445" t="4445" r="5715" b="14605"/>
+                <wp:wrapNone/>
+                <wp:docPr id="63" name="Text Box 63"/>
+                <wp:cNvGraphicFramePr/>
+                <a:graphic xmlns:a="http://schemas.openxmlformats.org/drawingml/2006/main">
+                  <a:graphicData uri="http://schemas.microsoft.com/office/word/2010/wordprocessingShape">
+                    <wps:wsp>
+                      <wps:cNvSpPr txBox="1"/>
+                      <wps:spPr>
+                        <a:xfrm>
+                          <a:off x="3536950" y="9616440"/>
+                          <a:ext cx="614680" cy="209550"/>
+                        </a:xfrm>
+                        <a:prstGeom prst="rect">
+                          <a:avLst/>
+                        </a:prstGeom>
+                        <a:solidFill>
+                          <a:schemeClr val="lt1"/>
+                        </a:solidFill>
+                        <a:ln w="6350">
+                          <a:solidFill>
+                            <a:prstClr val="black"/>
+                          </a:solidFill>
+                        </a:ln>
+                      </wps:spPr>
+                      <wps:style>
+                        <a:lnRef idx="0">
+                          <a:schemeClr val="accent1"/>
+                        </a:lnRef>
+                        <a:fillRef idx="0">
+                          <a:schemeClr val="accent1"/>
+                        </a:fillRef>
+                        <a:effectRef idx="0">
+                          <a:schemeClr val="accent1"/>
+                        </a:effectRef>
+                        <a:fontRef idx="minor">
+                          <a:schemeClr val="dk1"/>
+                        </a:fontRef>
+                      </wps:style>
+                      <wps:txbx>
+                        <w:txbxContent>
+                          <w:p>
+                            <w:pPr>
+                              <w:rPr>
+                                <w:rFonts w:hint="default"/>
+                                <w:sz w:val="15"/>
+                                <w:szCs w:val="15"/>
+                                <w:lang w:val="en-US"/>
+                              </w:rPr>
+                            </w:pPr>
+                            <w:r>
+                              <w:rPr>
+                                <w:rFonts w:hint="default"/>
+                                <w:sz w:val="15"/>
+                                <w:szCs w:val="15"/>
+                                <w:lang w:val="en-US"/>
+                              </w:rPr>
+                              <w:t>Private IP</w:t>
+                            </w:r>
+                          </w:p>
+                        </w:txbxContent>
+                      </wps:txbx>
+                      <wps:bodyPr rot="0" spcFirstLastPara="0" vertOverflow="overflow" horzOverflow="overflow" vert="horz" wrap="square" lIns="91440" tIns="45720" rIns="91440" bIns="45720" numCol="1" spcCol="0" rtlCol="0" fromWordArt="0" anchor="t" anchorCtr="0" forceAA="0" compatLnSpc="1">
+                        <a:noAutofit/>
+                      </wps:bodyPr>
+                    </wps:wsp>
+                  </a:graphicData>
+                </a:graphic>
+              </wp:anchor>
+            </w:drawing>
+          </mc:Choice>
+          <mc:Fallback>
+            <w:pict>
+              <v:shape id="_x0000_s1026" o:spid="_x0000_s1026" o:spt="202" type="#_x0000_t202" style="position:absolute;left:0pt;margin-left:182.05pt;margin-top:10.5pt;height:16.5pt;width:48.4pt;z-index:251662336;mso-width-relative:page;mso-height-relative:page;" fillcolor="#FFFFFF [3201]" filled="t" stroked="t" coordsize="21600,21600" o:gfxdata="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">
+                <v:fill on="t" focussize="0,0"/>
+                <v:stroke weight="0.5pt" color="#000000 [3204]" joinstyle="round"/>
+                <v:imagedata o:title=""/>
+                <o:lock v:ext="edit" aspectratio="f"/>
+                <v:textbox>
+                  <w:txbxContent>
+                    <w:p>
+                      <w:pPr>
+                        <w:rPr>
+                          <w:rFonts w:hint="default"/>
+                          <w:sz w:val="15"/>
+                          <w:szCs w:val="15"/>
+                          <w:lang w:val="en-US"/>
+                        </w:rPr>
+                      </w:pPr>
+                      <w:r>
+                        <w:rPr>
+                          <w:rFonts w:hint="default"/>
+                          <w:sz w:val="15"/>
+                          <w:szCs w:val="15"/>
+                          <w:lang w:val="en-US"/>
+                        </w:rPr>
+                        <w:t>Private IP</w:t>
+                      </w:r>
+                    </w:p>
+                  </w:txbxContent>
+                </v:textbox>
+              </v:shape>
+            </w:pict>
+          </mc:Fallback>
+        </mc:AlternateContent>
+      </w:r>
     </w:p>
     <w:p>
       <w:pPr>
@@ -5367,6 +5550,7 @@
     <w:p>
       <w:pPr>
         <w:numPr>
+          <w:ilvl w:val="0"/>
           <w:numId w:val="0"/>
         </w:numPr>
         <w:rPr>
@@ -5400,6 +5584,7 @@
     <w:p>
       <w:pPr>
         <w:numPr>
+          <w:ilvl w:val="0"/>
           <w:numId w:val="0"/>
         </w:numPr>
         <w:rPr>
@@ -5418,6 +5603,7 @@
     <w:p>
       <w:pPr>
         <w:numPr>
+          <w:ilvl w:val="0"/>
           <w:numId w:val="0"/>
         </w:numPr>
         <w:rPr>
@@ -5436,6 +5622,7 @@
     <w:p>
       <w:pPr>
         <w:numPr>
+          <w:ilvl w:val="0"/>
           <w:numId w:val="0"/>
         </w:numPr>
         <w:rPr>
@@ -5454,6 +5641,7 @@
     <w:p>
       <w:pPr>
         <w:numPr>
+          <w:ilvl w:val="0"/>
           <w:numId w:val="0"/>
         </w:numPr>
         <w:rPr>
@@ -5472,6 +5660,7 @@
     <w:p>
       <w:pPr>
         <w:numPr>
+          <w:ilvl w:val="0"/>
           <w:numId w:val="0"/>
         </w:numPr>
         <w:rPr>
@@ -5490,17 +5679,19 @@
     <w:p>
       <w:pPr>
         <w:numPr>
-          <w:numId w:val="0"/>
-        </w:numPr>
-        <w:rPr>
-          <w:rFonts w:hint="default"/>
-          <w:lang w:val="en-US"/>
-        </w:rPr>
-      </w:pPr>
-    </w:p>
-    <w:p>
-      <w:pPr>
-        <w:numPr>
+          <w:ilvl w:val="0"/>
+          <w:numId w:val="0"/>
+        </w:numPr>
+        <w:rPr>
+          <w:rFonts w:hint="default"/>
+          <w:lang w:val="en-US"/>
+        </w:rPr>
+      </w:pPr>
+    </w:p>
+    <w:p>
+      <w:pPr>
+        <w:numPr>
+          <w:ilvl w:val="0"/>
           <w:numId w:val="0"/>
         </w:numPr>
         <w:rPr>
@@ -5633,28 +5824,69 @@
     <w:p>
       <w:pPr>
         <w:numPr>
-          <w:numId w:val="0"/>
-        </w:numPr>
-        <w:rPr>
-          <w:rFonts w:hint="default"/>
-          <w:lang w:val="en-US"/>
-        </w:rPr>
-      </w:pPr>
-    </w:p>
-    <w:p>
-      <w:pPr>
-        <w:numPr>
-          <w:numId w:val="0"/>
-        </w:numPr>
-        <w:rPr>
-          <w:rFonts w:hint="default"/>
-          <w:lang w:val="en-US"/>
-        </w:rPr>
-      </w:pPr>
-    </w:p>
-    <w:p>
-      <w:pPr>
-        <w:numPr>
+          <w:ilvl w:val="0"/>
+          <w:numId w:val="3"/>
+        </w:numPr>
+        <w:rPr>
+          <w:rFonts w:hint="default"/>
+          <w:lang w:val="en-US"/>
+        </w:rPr>
+      </w:pPr>
+      <w:r>
+        <w:rPr>
+          <w:rFonts w:hint="default"/>
+          <w:lang w:val="en-US"/>
+        </w:rPr>
+        <w:t>One EC2 in public subnet and another in private subnet</w:t>
+      </w:r>
+    </w:p>
+    <w:p>
+      <w:pPr>
+        <w:numPr>
+          <w:ilvl w:val="0"/>
+          <w:numId w:val="3"/>
+        </w:numPr>
+        <w:rPr>
+          <w:rFonts w:hint="default"/>
+          <w:lang w:val="en-US"/>
+        </w:rPr>
+      </w:pPr>
+      <w:r>
+        <w:rPr>
+          <w:rFonts w:hint="default"/>
+          <w:lang w:val="en-US"/>
+        </w:rPr>
+        <w:t>Tested by connect to EC2 of public subnet, it worked and we were NOT able to connect to Private EC2 / private subnet because no Internet Gateway was attached</w:t>
+      </w:r>
+    </w:p>
+    <w:p>
+      <w:pPr>
+        <w:numPr>
+          <w:ilvl w:val="0"/>
+          <w:numId w:val="0"/>
+        </w:numPr>
+        <w:rPr>
+          <w:rFonts w:hint="default"/>
+          <w:lang w:val="en-US"/>
+        </w:rPr>
+      </w:pPr>
+    </w:p>
+    <w:p>
+      <w:pPr>
+        <w:numPr>
+          <w:ilvl w:val="0"/>
+          <w:numId w:val="0"/>
+        </w:numPr>
+        <w:rPr>
+          <w:rFonts w:hint="default"/>
+          <w:lang w:val="en-US"/>
+        </w:rPr>
+      </w:pPr>
+    </w:p>
+    <w:p>
+      <w:pPr>
+        <w:numPr>
+          <w:ilvl w:val="0"/>
           <w:numId w:val="0"/>
         </w:numPr>
         <w:rPr>
@@ -5673,17 +5905,19 @@
     <w:p>
       <w:pPr>
         <w:numPr>
-          <w:numId w:val="0"/>
-        </w:numPr>
-        <w:rPr>
-          <w:rFonts w:hint="default"/>
-          <w:lang w:val="en-US"/>
-        </w:rPr>
-      </w:pPr>
-    </w:p>
-    <w:p>
-      <w:pPr>
-        <w:numPr>
+          <w:ilvl w:val="0"/>
+          <w:numId w:val="0"/>
+        </w:numPr>
+        <w:rPr>
+          <w:rFonts w:hint="default"/>
+          <w:lang w:val="en-US"/>
+        </w:rPr>
+      </w:pPr>
+    </w:p>
+    <w:p>
+      <w:pPr>
+        <w:numPr>
+          <w:ilvl w:val="0"/>
           <w:numId w:val="0"/>
         </w:numPr>
         <w:rPr>
@@ -5739,21 +5973,3171 @@
     </w:p>
     <w:p/>
     <w:p>
-      <w:pPr>
-        <w:rPr>
-          <w:rFonts w:hint="default"/>
-          <w:lang w:val="en-US"/>
-        </w:rPr>
-      </w:pPr>
-      <w:r>
-        <w:rPr>
-          <w:rFonts w:hint="default"/>
-          <w:lang w:val="en-US"/>
-        </w:rPr>
-        <w:t>Stopped at 2:15:38</w:t>
-      </w:r>
+      <w:r>
+        <w:drawing>
+          <wp:inline distT="0" distB="0" distL="114300" distR="114300">
+            <wp:extent cx="5267325" cy="3193415"/>
+            <wp:effectExtent l="0" t="0" r="5715" b="6985"/>
+            <wp:docPr id="23" name="Picture 1"/>
+            <wp:cNvGraphicFramePr>
+              <a:graphicFrameLocks xmlns:a="http://schemas.openxmlformats.org/drawingml/2006/main" noChangeAspect="1"/>
+            </wp:cNvGraphicFramePr>
+            <a:graphic xmlns:a="http://schemas.openxmlformats.org/drawingml/2006/main">
+              <a:graphicData uri="http://schemas.openxmlformats.org/drawingml/2006/picture">
+                <pic:pic xmlns:pic="http://schemas.openxmlformats.org/drawingml/2006/picture">
+                  <pic:nvPicPr>
+                    <pic:cNvPr id="23" name="Picture 1"/>
+                    <pic:cNvPicPr>
+                      <a:picLocks noChangeAspect="1"/>
+                    </pic:cNvPicPr>
+                  </pic:nvPicPr>
+                  <pic:blipFill>
+                    <a:blip r:embed="rId32"/>
+                    <a:stretch>
+                      <a:fillRect/>
+                    </a:stretch>
+                  </pic:blipFill>
+                  <pic:spPr>
+                    <a:xfrm>
+                      <a:off x="0" y="0"/>
+                      <a:ext cx="5267325" cy="3193415"/>
+                    </a:xfrm>
+                    <a:prstGeom prst="rect">
+                      <a:avLst/>
+                    </a:prstGeom>
+                    <a:noFill/>
+                    <a:ln>
+                      <a:noFill/>
+                    </a:ln>
+                  </pic:spPr>
+                </pic:pic>
+              </a:graphicData>
+            </a:graphic>
+          </wp:inline>
+        </w:drawing>
+      </w:r>
+    </w:p>
+    <w:p/>
+    <w:p>
+      <w:pPr>
+        <w:rPr>
+          <w:rFonts w:hint="default"/>
+          <w:lang w:val="en-US"/>
+        </w:rPr>
+      </w:pPr>
+    </w:p>
+    <w:p>
+      <w:pPr>
+        <w:rPr>
+          <w:rFonts w:hint="default"/>
+          <w:lang w:val="en-US"/>
+        </w:rPr>
+      </w:pPr>
+      <w:r>
+        <w:rPr>
+          <w:rFonts w:hint="default"/>
+          <w:lang w:val="en-US"/>
+        </w:rPr>
+        <w:t>Change VPC to MyVPC, Select subnet-public, Security group default</w:t>
+      </w:r>
+    </w:p>
+    <w:p>
+      <w:pPr>
+        <w:rPr>
+          <w:rFonts w:hint="default"/>
+          <w:lang w:val="en-US"/>
+        </w:rPr>
+      </w:pPr>
+    </w:p>
+    <w:p>
+      <w:r>
+        <w:drawing>
+          <wp:inline distT="0" distB="0" distL="114300" distR="114300">
+            <wp:extent cx="5267960" cy="3325495"/>
+            <wp:effectExtent l="0" t="0" r="5080" b="12065"/>
+            <wp:docPr id="45" name="Picture 3"/>
+            <wp:cNvGraphicFramePr>
+              <a:graphicFrameLocks xmlns:a="http://schemas.openxmlformats.org/drawingml/2006/main" noChangeAspect="1"/>
+            </wp:cNvGraphicFramePr>
+            <a:graphic xmlns:a="http://schemas.openxmlformats.org/drawingml/2006/main">
+              <a:graphicData uri="http://schemas.openxmlformats.org/drawingml/2006/picture">
+                <pic:pic xmlns:pic="http://schemas.openxmlformats.org/drawingml/2006/picture">
+                  <pic:nvPicPr>
+                    <pic:cNvPr id="45" name="Picture 3"/>
+                    <pic:cNvPicPr>
+                      <a:picLocks noChangeAspect="1"/>
+                    </pic:cNvPicPr>
+                  </pic:nvPicPr>
+                  <pic:blipFill>
+                    <a:blip r:embed="rId33"/>
+                    <a:stretch>
+                      <a:fillRect/>
+                    </a:stretch>
+                  </pic:blipFill>
+                  <pic:spPr>
+                    <a:xfrm>
+                      <a:off x="0" y="0"/>
+                      <a:ext cx="5267960" cy="3325495"/>
+                    </a:xfrm>
+                    <a:prstGeom prst="rect">
+                      <a:avLst/>
+                    </a:prstGeom>
+                    <a:noFill/>
+                    <a:ln>
+                      <a:noFill/>
+                    </a:ln>
+                  </pic:spPr>
+                </pic:pic>
+              </a:graphicData>
+            </a:graphic>
+          </wp:inline>
+        </w:drawing>
+      </w:r>
+    </w:p>
+    <w:p/>
+    <w:p>
+      <w:pPr>
+        <w:rPr>
+          <w:rFonts w:hint="default"/>
+          <w:lang w:val="en-US"/>
+        </w:rPr>
+      </w:pPr>
+      <w:r>
+        <w:rPr>
+          <w:rFonts w:hint="default"/>
+          <w:lang w:val="en-US"/>
+        </w:rPr>
+        <w:t>Next create a Private-VM</w:t>
+      </w:r>
+    </w:p>
+    <w:p>
+      <w:pPr>
+        <w:rPr>
+          <w:rFonts w:hint="default"/>
+          <w:lang w:val="en-US"/>
+        </w:rPr>
+      </w:pPr>
+      <w:r>
+        <w:rPr>
+          <w:rFonts w:hint="default"/>
+          <w:lang w:val="en-US"/>
+        </w:rPr>
+        <w:t>Use the following settings</w:t>
+      </w:r>
+    </w:p>
+    <w:p>
+      <w:pPr>
+        <w:rPr>
+          <w:rFonts w:hint="default"/>
+          <w:lang w:val="en-US"/>
+        </w:rPr>
+      </w:pPr>
+      <w:r>
+        <w:rPr>
+          <w:rFonts w:hint="default"/>
+          <w:lang w:val="en-US"/>
+        </w:rPr>
+        <w:t>Auto-assign public IP is ‘Enable’</w:t>
+      </w:r>
+    </w:p>
+    <w:p>
+      <w:r>
+        <w:drawing>
+          <wp:inline distT="0" distB="0" distL="114300" distR="114300">
+            <wp:extent cx="5274310" cy="3925570"/>
+            <wp:effectExtent l="0" t="0" r="13970" b="6350"/>
+            <wp:docPr id="47" name="Picture 5"/>
+            <wp:cNvGraphicFramePr>
+              <a:graphicFrameLocks xmlns:a="http://schemas.openxmlformats.org/drawingml/2006/main" noChangeAspect="1"/>
+            </wp:cNvGraphicFramePr>
+            <a:graphic xmlns:a="http://schemas.openxmlformats.org/drawingml/2006/main">
+              <a:graphicData uri="http://schemas.openxmlformats.org/drawingml/2006/picture">
+                <pic:pic xmlns:pic="http://schemas.openxmlformats.org/drawingml/2006/picture">
+                  <pic:nvPicPr>
+                    <pic:cNvPr id="47" name="Picture 5"/>
+                    <pic:cNvPicPr>
+                      <a:picLocks noChangeAspect="1"/>
+                    </pic:cNvPicPr>
+                  </pic:nvPicPr>
+                  <pic:blipFill>
+                    <a:blip r:embed="rId34"/>
+                    <a:stretch>
+                      <a:fillRect/>
+                    </a:stretch>
+                  </pic:blipFill>
+                  <pic:spPr>
+                    <a:xfrm>
+                      <a:off x="0" y="0"/>
+                      <a:ext cx="5274310" cy="3925570"/>
+                    </a:xfrm>
+                    <a:prstGeom prst="rect">
+                      <a:avLst/>
+                    </a:prstGeom>
+                    <a:noFill/>
+                    <a:ln>
+                      <a:noFill/>
+                    </a:ln>
+                  </pic:spPr>
+                </pic:pic>
+              </a:graphicData>
+            </a:graphic>
+          </wp:inline>
+        </w:drawing>
+      </w:r>
+    </w:p>
+    <w:p/>
+    <w:p>
+      <w:pPr>
+        <w:rPr>
+          <w:rFonts w:hint="default"/>
+          <w:lang w:val="en-US"/>
+        </w:rPr>
+      </w:pPr>
+    </w:p>
+    <w:p>
+      <w:r>
+        <w:drawing>
+          <wp:inline distT="0" distB="0" distL="114300" distR="114300">
+            <wp:extent cx="5269230" cy="782320"/>
+            <wp:effectExtent l="0" t="0" r="3810" b="10160"/>
+            <wp:docPr id="48" name="Picture 6"/>
+            <wp:cNvGraphicFramePr>
+              <a:graphicFrameLocks xmlns:a="http://schemas.openxmlformats.org/drawingml/2006/main" noChangeAspect="1"/>
+            </wp:cNvGraphicFramePr>
+            <a:graphic xmlns:a="http://schemas.openxmlformats.org/drawingml/2006/main">
+              <a:graphicData uri="http://schemas.openxmlformats.org/drawingml/2006/picture">
+                <pic:pic xmlns:pic="http://schemas.openxmlformats.org/drawingml/2006/picture">
+                  <pic:nvPicPr>
+                    <pic:cNvPr id="48" name="Picture 6"/>
+                    <pic:cNvPicPr>
+                      <a:picLocks noChangeAspect="1"/>
+                    </pic:cNvPicPr>
+                  </pic:nvPicPr>
+                  <pic:blipFill>
+                    <a:blip r:embed="rId35"/>
+                    <a:stretch>
+                      <a:fillRect/>
+                    </a:stretch>
+                  </pic:blipFill>
+                  <pic:spPr>
+                    <a:xfrm>
+                      <a:off x="0" y="0"/>
+                      <a:ext cx="5269230" cy="782320"/>
+                    </a:xfrm>
+                    <a:prstGeom prst="rect">
+                      <a:avLst/>
+                    </a:prstGeom>
+                    <a:noFill/>
+                    <a:ln>
+                      <a:noFill/>
+                    </a:ln>
+                  </pic:spPr>
+                </pic:pic>
+              </a:graphicData>
+            </a:graphic>
+          </wp:inline>
+        </w:drawing>
+      </w:r>
+    </w:p>
+    <w:p>
+      <w:pPr>
+        <w:rPr>
+          <w:rFonts w:hint="default"/>
+          <w:lang w:val="en-US"/>
+        </w:rPr>
+      </w:pPr>
+      <w:r>
+        <w:rPr>
+          <w:rFonts w:hint="default"/>
+          <w:lang w:val="en-US"/>
+        </w:rPr>
+        <w:t>Edit Security Group --&gt; Inbound rules of VPC default SG</w:t>
+      </w:r>
+    </w:p>
+    <w:p>
+      <w:r>
+        <w:drawing>
+          <wp:inline distT="0" distB="0" distL="114300" distR="114300">
+            <wp:extent cx="5265420" cy="1962785"/>
+            <wp:effectExtent l="0" t="0" r="7620" b="3175"/>
+            <wp:docPr id="49" name="Picture 7"/>
+            <wp:cNvGraphicFramePr>
+              <a:graphicFrameLocks xmlns:a="http://schemas.openxmlformats.org/drawingml/2006/main" noChangeAspect="1"/>
+            </wp:cNvGraphicFramePr>
+            <a:graphic xmlns:a="http://schemas.openxmlformats.org/drawingml/2006/main">
+              <a:graphicData uri="http://schemas.openxmlformats.org/drawingml/2006/picture">
+                <pic:pic xmlns:pic="http://schemas.openxmlformats.org/drawingml/2006/picture">
+                  <pic:nvPicPr>
+                    <pic:cNvPr id="49" name="Picture 7"/>
+                    <pic:cNvPicPr>
+                      <a:picLocks noChangeAspect="1"/>
+                    </pic:cNvPicPr>
+                  </pic:nvPicPr>
+                  <pic:blipFill>
+                    <a:blip r:embed="rId36"/>
+                    <a:stretch>
+                      <a:fillRect/>
+                    </a:stretch>
+                  </pic:blipFill>
+                  <pic:spPr>
+                    <a:xfrm>
+                      <a:off x="0" y="0"/>
+                      <a:ext cx="5265420" cy="1962785"/>
+                    </a:xfrm>
+                    <a:prstGeom prst="rect">
+                      <a:avLst/>
+                    </a:prstGeom>
+                    <a:noFill/>
+                    <a:ln>
+                      <a:noFill/>
+                    </a:ln>
+                  </pic:spPr>
+                </pic:pic>
+              </a:graphicData>
+            </a:graphic>
+          </wp:inline>
+        </w:drawing>
+      </w:r>
+    </w:p>
+    <w:p/>
+    <w:p>
+      <w:pPr>
+        <w:rPr>
+          <w:rFonts w:hint="default"/>
+          <w:lang w:val="en-US"/>
+        </w:rPr>
+      </w:pPr>
+    </w:p>
+    <w:p/>
+    <w:p>
+      <w:pPr>
+        <w:rPr>
+          <w:rFonts w:hint="default"/>
+          <w:lang w:val="en-US"/>
+        </w:rPr>
+      </w:pPr>
+      <w:r>
+        <w:rPr>
+          <w:rFonts w:hint="default"/>
+          <w:lang w:val="en-US"/>
+        </w:rPr>
+        <w:t>For public EC2 also make sure Auto-assign public IP is enabled</w:t>
+      </w:r>
+    </w:p>
+    <w:p>
+      <w:r>
+        <w:drawing>
+          <wp:inline distT="0" distB="0" distL="114300" distR="114300">
+            <wp:extent cx="5268595" cy="3797935"/>
+            <wp:effectExtent l="0" t="0" r="4445" b="12065"/>
+            <wp:docPr id="50" name="Picture 8"/>
+            <wp:cNvGraphicFramePr>
+              <a:graphicFrameLocks xmlns:a="http://schemas.openxmlformats.org/drawingml/2006/main" noChangeAspect="1"/>
+            </wp:cNvGraphicFramePr>
+            <a:graphic xmlns:a="http://schemas.openxmlformats.org/drawingml/2006/main">
+              <a:graphicData uri="http://schemas.openxmlformats.org/drawingml/2006/picture">
+                <pic:pic xmlns:pic="http://schemas.openxmlformats.org/drawingml/2006/picture">
+                  <pic:nvPicPr>
+                    <pic:cNvPr id="50" name="Picture 8"/>
+                    <pic:cNvPicPr>
+                      <a:picLocks noChangeAspect="1"/>
+                    </pic:cNvPicPr>
+                  </pic:nvPicPr>
+                  <pic:blipFill>
+                    <a:blip r:embed="rId37"/>
+                    <a:stretch>
+                      <a:fillRect/>
+                    </a:stretch>
+                  </pic:blipFill>
+                  <pic:spPr>
+                    <a:xfrm>
+                      <a:off x="0" y="0"/>
+                      <a:ext cx="5268595" cy="3797935"/>
+                    </a:xfrm>
+                    <a:prstGeom prst="rect">
+                      <a:avLst/>
+                    </a:prstGeom>
+                    <a:noFill/>
+                    <a:ln>
+                      <a:noFill/>
+                    </a:ln>
+                  </pic:spPr>
+                </pic:pic>
+              </a:graphicData>
+            </a:graphic>
+          </wp:inline>
+        </w:drawing>
+      </w:r>
+    </w:p>
+    <w:p/>
+    <w:p>
+      <w:pPr>
+        <w:rPr>
+          <w:rFonts w:hint="default"/>
+          <w:lang w:val="en-US"/>
+        </w:rPr>
+      </w:pPr>
+      <w:r>
+        <w:rPr>
+          <w:rFonts w:hint="default"/>
+          <w:lang w:val="en-US"/>
+        </w:rPr>
+        <w:t>Copy Public IP then connect using MobaXTerm</w:t>
+      </w:r>
+    </w:p>
+    <w:p/>
+    <w:p>
+      <w:pPr>
+        <w:rPr>
+          <w:rFonts w:hint="default"/>
+          <w:lang w:val="en-US"/>
+        </w:rPr>
+      </w:pPr>
+      <w:r>
+        <w:rPr>
+          <w:rFonts w:hint="default"/>
+          <w:lang w:val="en-US"/>
+        </w:rPr>
+        <w:t>It should connect</w:t>
+      </w:r>
+    </w:p>
+    <w:p>
+      <w:r>
+        <w:drawing>
+          <wp:inline distT="0" distB="0" distL="114300" distR="114300">
+            <wp:extent cx="5270500" cy="2293620"/>
+            <wp:effectExtent l="0" t="0" r="2540" b="7620"/>
+            <wp:docPr id="52" name="Picture 10"/>
+            <wp:cNvGraphicFramePr>
+              <a:graphicFrameLocks xmlns:a="http://schemas.openxmlformats.org/drawingml/2006/main" noChangeAspect="1"/>
+            </wp:cNvGraphicFramePr>
+            <a:graphic xmlns:a="http://schemas.openxmlformats.org/drawingml/2006/main">
+              <a:graphicData uri="http://schemas.openxmlformats.org/drawingml/2006/picture">
+                <pic:pic xmlns:pic="http://schemas.openxmlformats.org/drawingml/2006/picture">
+                  <pic:nvPicPr>
+                    <pic:cNvPr id="52" name="Picture 10"/>
+                    <pic:cNvPicPr>
+                      <a:picLocks noChangeAspect="1"/>
+                    </pic:cNvPicPr>
+                  </pic:nvPicPr>
+                  <pic:blipFill>
+                    <a:blip r:embed="rId38"/>
+                    <a:stretch>
+                      <a:fillRect/>
+                    </a:stretch>
+                  </pic:blipFill>
+                  <pic:spPr>
+                    <a:xfrm>
+                      <a:off x="0" y="0"/>
+                      <a:ext cx="5270500" cy="2293620"/>
+                    </a:xfrm>
+                    <a:prstGeom prst="rect">
+                      <a:avLst/>
+                    </a:prstGeom>
+                    <a:noFill/>
+                    <a:ln>
+                      <a:noFill/>
+                    </a:ln>
+                  </pic:spPr>
+                </pic:pic>
+              </a:graphicData>
+            </a:graphic>
+          </wp:inline>
+        </w:drawing>
+      </w:r>
+    </w:p>
+    <w:p/>
+    <w:p>
+      <w:pPr>
+        <w:rPr>
+          <w:rFonts w:hint="default"/>
+          <w:lang w:val="en-US"/>
+        </w:rPr>
+      </w:pPr>
+    </w:p>
+    <w:p>
+      <w:pPr>
+        <w:rPr>
+          <w:rFonts w:hint="default"/>
+          <w:lang w:val="en-US"/>
+        </w:rPr>
+      </w:pPr>
+      <w:r>
+        <w:rPr>
+          <w:rFonts w:hint="default"/>
+          <w:lang w:val="en-US"/>
+        </w:rPr>
+        <w:t>Keep in mind for subnet-public, we have attached igw</w:t>
+      </w:r>
+    </w:p>
+    <w:p>
+      <w:r>
+        <w:drawing>
+          <wp:inline distT="0" distB="0" distL="114300" distR="114300">
+            <wp:extent cx="5271770" cy="1661795"/>
+            <wp:effectExtent l="0" t="0" r="1270" b="14605"/>
+            <wp:docPr id="53" name="Picture 11"/>
+            <wp:cNvGraphicFramePr>
+              <a:graphicFrameLocks xmlns:a="http://schemas.openxmlformats.org/drawingml/2006/main" noChangeAspect="1"/>
+            </wp:cNvGraphicFramePr>
+            <a:graphic xmlns:a="http://schemas.openxmlformats.org/drawingml/2006/main">
+              <a:graphicData uri="http://schemas.openxmlformats.org/drawingml/2006/picture">
+                <pic:pic xmlns:pic="http://schemas.openxmlformats.org/drawingml/2006/picture">
+                  <pic:nvPicPr>
+                    <pic:cNvPr id="53" name="Picture 11"/>
+                    <pic:cNvPicPr>
+                      <a:picLocks noChangeAspect="1"/>
+                    </pic:cNvPicPr>
+                  </pic:nvPicPr>
+                  <pic:blipFill>
+                    <a:blip r:embed="rId39"/>
+                    <a:stretch>
+                      <a:fillRect/>
+                    </a:stretch>
+                  </pic:blipFill>
+                  <pic:spPr>
+                    <a:xfrm>
+                      <a:off x="0" y="0"/>
+                      <a:ext cx="5271770" cy="1661795"/>
+                    </a:xfrm>
+                    <a:prstGeom prst="rect">
+                      <a:avLst/>
+                    </a:prstGeom>
+                    <a:noFill/>
+                    <a:ln>
+                      <a:noFill/>
+                    </a:ln>
+                  </pic:spPr>
+                </pic:pic>
+              </a:graphicData>
+            </a:graphic>
+          </wp:inline>
+        </w:drawing>
+      </w:r>
+    </w:p>
+    <w:p/>
+    <w:p>
+      <w:pPr>
+        <w:rPr>
+          <w:rFonts w:hint="default"/>
+          <w:lang w:val="en-US"/>
+        </w:rPr>
+      </w:pPr>
+      <w:r>
+        <w:rPr>
+          <w:rFonts w:hint="default"/>
+          <w:lang w:val="en-US"/>
+        </w:rPr>
+        <w:t>For subnet-private, we have local</w:t>
+      </w:r>
+    </w:p>
+    <w:p>
+      <w:r>
+        <w:drawing>
+          <wp:inline distT="0" distB="0" distL="114300" distR="114300">
+            <wp:extent cx="5269230" cy="1692910"/>
+            <wp:effectExtent l="0" t="0" r="3810" b="13970"/>
+            <wp:docPr id="54" name="Picture 12"/>
+            <wp:cNvGraphicFramePr>
+              <a:graphicFrameLocks xmlns:a="http://schemas.openxmlformats.org/drawingml/2006/main" noChangeAspect="1"/>
+            </wp:cNvGraphicFramePr>
+            <a:graphic xmlns:a="http://schemas.openxmlformats.org/drawingml/2006/main">
+              <a:graphicData uri="http://schemas.openxmlformats.org/drawingml/2006/picture">
+                <pic:pic xmlns:pic="http://schemas.openxmlformats.org/drawingml/2006/picture">
+                  <pic:nvPicPr>
+                    <pic:cNvPr id="54" name="Picture 12"/>
+                    <pic:cNvPicPr>
+                      <a:picLocks noChangeAspect="1"/>
+                    </pic:cNvPicPr>
+                  </pic:nvPicPr>
+                  <pic:blipFill>
+                    <a:blip r:embed="rId40"/>
+                    <a:stretch>
+                      <a:fillRect/>
+                    </a:stretch>
+                  </pic:blipFill>
+                  <pic:spPr>
+                    <a:xfrm>
+                      <a:off x="0" y="0"/>
+                      <a:ext cx="5269230" cy="1692910"/>
+                    </a:xfrm>
+                    <a:prstGeom prst="rect">
+                      <a:avLst/>
+                    </a:prstGeom>
+                    <a:noFill/>
+                    <a:ln>
+                      <a:noFill/>
+                    </a:ln>
+                  </pic:spPr>
+                </pic:pic>
+              </a:graphicData>
+            </a:graphic>
+          </wp:inline>
+        </w:drawing>
+      </w:r>
+    </w:p>
+    <w:p/>
+    <w:p>
+      <w:pPr>
+        <w:rPr>
+          <w:rFonts w:hint="default"/>
+          <w:lang w:val="en-US"/>
+        </w:rPr>
+      </w:pPr>
+      <w:r>
+        <w:rPr>
+          <w:rFonts w:hint="default"/>
+          <w:lang w:val="en-US"/>
+        </w:rPr>
+        <w:t>Go back to EC2, connect to private-EC2</w:t>
+      </w:r>
+    </w:p>
+    <w:p>
+      <w:r>
+        <w:drawing>
+          <wp:inline distT="0" distB="0" distL="114300" distR="114300">
+            <wp:extent cx="5267960" cy="2653665"/>
+            <wp:effectExtent l="0" t="0" r="5080" b="13335"/>
+            <wp:docPr id="55" name="Picture 13"/>
+            <wp:cNvGraphicFramePr>
+              <a:graphicFrameLocks xmlns:a="http://schemas.openxmlformats.org/drawingml/2006/main" noChangeAspect="1"/>
+            </wp:cNvGraphicFramePr>
+            <a:graphic xmlns:a="http://schemas.openxmlformats.org/drawingml/2006/main">
+              <a:graphicData uri="http://schemas.openxmlformats.org/drawingml/2006/picture">
+                <pic:pic xmlns:pic="http://schemas.openxmlformats.org/drawingml/2006/picture">
+                  <pic:nvPicPr>
+                    <pic:cNvPr id="55" name="Picture 13"/>
+                    <pic:cNvPicPr>
+                      <a:picLocks noChangeAspect="1"/>
+                    </pic:cNvPicPr>
+                  </pic:nvPicPr>
+                  <pic:blipFill>
+                    <a:blip r:embed="rId41"/>
+                    <a:stretch>
+                      <a:fillRect/>
+                    </a:stretch>
+                  </pic:blipFill>
+                  <pic:spPr>
+                    <a:xfrm>
+                      <a:off x="0" y="0"/>
+                      <a:ext cx="5267960" cy="2653665"/>
+                    </a:xfrm>
+                    <a:prstGeom prst="rect">
+                      <a:avLst/>
+                    </a:prstGeom>
+                    <a:noFill/>
+                    <a:ln>
+                      <a:noFill/>
+                    </a:ln>
+                  </pic:spPr>
+                </pic:pic>
+              </a:graphicData>
+            </a:graphic>
+          </wp:inline>
+        </w:drawing>
+      </w:r>
+    </w:p>
+    <w:p/>
+    <w:p>
+      <w:pPr>
+        <w:rPr>
+          <w:rFonts w:hint="default"/>
+          <w:lang w:val="en-US"/>
+        </w:rPr>
+      </w:pPr>
+      <w:r>
+        <w:rPr>
+          <w:rFonts w:hint="default"/>
+          <w:lang w:val="en-US"/>
+        </w:rPr>
+        <w:t>MyEC2-private</w:t>
+      </w:r>
+    </w:p>
+    <w:p>
+      <w:pPr>
+        <w:rPr>
+          <w:rFonts w:hint="default"/>
+          <w:lang w:val="en-US"/>
+        </w:rPr>
+      </w:pPr>
+      <w:r>
+        <w:rPr>
+          <w:rFonts w:hint="default"/>
+          <w:lang w:val="en-US"/>
+        </w:rPr>
+        <w:t>We are not able to establish the connection for private VM</w:t>
+      </w:r>
+    </w:p>
+    <w:p>
+      <w:pPr>
+        <w:rPr>
+          <w:rFonts w:hint="default"/>
+          <w:lang w:val="en-US"/>
+        </w:rPr>
+      </w:pPr>
+    </w:p>
+    <w:p>
+      <w:pPr>
+        <w:rPr>
+          <w:rFonts w:hint="default"/>
+          <w:lang w:val="en-US"/>
+        </w:rPr>
+      </w:pPr>
+    </w:p>
+    <w:p>
+      <w:r>
+        <w:drawing>
+          <wp:inline distT="0" distB="0" distL="114300" distR="114300">
+            <wp:extent cx="5269865" cy="1853565"/>
+            <wp:effectExtent l="0" t="0" r="3175" b="5715"/>
+            <wp:docPr id="56" name="Picture 14"/>
+            <wp:cNvGraphicFramePr>
+              <a:graphicFrameLocks xmlns:a="http://schemas.openxmlformats.org/drawingml/2006/main" noChangeAspect="1"/>
+            </wp:cNvGraphicFramePr>
+            <a:graphic xmlns:a="http://schemas.openxmlformats.org/drawingml/2006/main">
+              <a:graphicData uri="http://schemas.openxmlformats.org/drawingml/2006/picture">
+                <pic:pic xmlns:pic="http://schemas.openxmlformats.org/drawingml/2006/picture">
+                  <pic:nvPicPr>
+                    <pic:cNvPr id="56" name="Picture 14"/>
+                    <pic:cNvPicPr>
+                      <a:picLocks noChangeAspect="1"/>
+                    </pic:cNvPicPr>
+                  </pic:nvPicPr>
+                  <pic:blipFill>
+                    <a:blip r:embed="rId42"/>
+                    <a:stretch>
+                      <a:fillRect/>
+                    </a:stretch>
+                  </pic:blipFill>
+                  <pic:spPr>
+                    <a:xfrm>
+                      <a:off x="0" y="0"/>
+                      <a:ext cx="5269865" cy="1853565"/>
+                    </a:xfrm>
+                    <a:prstGeom prst="rect">
+                      <a:avLst/>
+                    </a:prstGeom>
+                    <a:noFill/>
+                    <a:ln>
+                      <a:noFill/>
+                    </a:ln>
+                  </pic:spPr>
+                </pic:pic>
+              </a:graphicData>
+            </a:graphic>
+          </wp:inline>
+        </w:drawing>
+      </w:r>
+    </w:p>
+    <w:p/>
+    <w:p/>
+    <w:p>
+      <w:pPr>
+        <w:rPr>
+          <w:rFonts w:hint="default"/>
+          <w:lang w:val="en-US"/>
+        </w:rPr>
+      </w:pPr>
+    </w:p>
+    <w:p/>
+    <w:p>
+      <w:pPr>
+        <w:pBdr>
+          <w:bottom w:val="double" w:color="auto" w:sz="4" w:space="0"/>
+        </w:pBdr>
+        <w:rPr>
+          <w:rFonts w:hint="default"/>
+          <w:b/>
+          <w:bCs/>
+          <w:lang w:val="en-US"/>
+        </w:rPr>
+      </w:pPr>
+      <w:r>
+        <w:rPr>
+          <w:rFonts w:hint="default"/>
+          <w:b/>
+          <w:bCs/>
+          <w:lang w:val="en-US"/>
+        </w:rPr>
+        <w:t>Connect with Private EC2 of Private Subnet from Public EC2 of Public Subnet using SSH connection:</w:t>
+      </w:r>
+    </w:p>
+    <w:p>
+      <w:pPr>
+        <w:rPr>
+          <w:rFonts w:hint="default"/>
+          <w:lang w:val="en-US"/>
+        </w:rPr>
+      </w:pPr>
+    </w:p>
+    <w:p>
+      <w:pPr>
+        <w:rPr>
+          <w:rFonts w:hint="default"/>
+          <w:lang w:val="en-US"/>
+        </w:rPr>
+      </w:pPr>
+    </w:p>
+    <w:p>
+      <w:pPr>
+        <w:rPr>
+          <w:rFonts w:hint="default"/>
+          <w:lang w:val="en-US"/>
+        </w:rPr>
+      </w:pPr>
+      <w:r>
+        <w:rPr>
+          <w:rFonts w:hint="default"/>
+          <w:lang w:val="en-US"/>
+        </w:rPr>
+        <w:t>Select Private EC2, click Connect</w:t>
+      </w:r>
+    </w:p>
+    <w:p>
+      <w:r>
+        <w:drawing>
+          <wp:inline distT="0" distB="0" distL="114300" distR="114300">
+            <wp:extent cx="5273675" cy="1167765"/>
+            <wp:effectExtent l="0" t="0" r="14605" b="5715"/>
+            <wp:docPr id="57" name="Picture 15"/>
+            <wp:cNvGraphicFramePr>
+              <a:graphicFrameLocks xmlns:a="http://schemas.openxmlformats.org/drawingml/2006/main" noChangeAspect="1"/>
+            </wp:cNvGraphicFramePr>
+            <a:graphic xmlns:a="http://schemas.openxmlformats.org/drawingml/2006/main">
+              <a:graphicData uri="http://schemas.openxmlformats.org/drawingml/2006/picture">
+                <pic:pic xmlns:pic="http://schemas.openxmlformats.org/drawingml/2006/picture">
+                  <pic:nvPicPr>
+                    <pic:cNvPr id="57" name="Picture 15"/>
+                    <pic:cNvPicPr>
+                      <a:picLocks noChangeAspect="1"/>
+                    </pic:cNvPicPr>
+                  </pic:nvPicPr>
+                  <pic:blipFill>
+                    <a:blip r:embed="rId43"/>
+                    <a:stretch>
+                      <a:fillRect/>
+                    </a:stretch>
+                  </pic:blipFill>
+                  <pic:spPr>
+                    <a:xfrm>
+                      <a:off x="0" y="0"/>
+                      <a:ext cx="5273675" cy="1167765"/>
+                    </a:xfrm>
+                    <a:prstGeom prst="rect">
+                      <a:avLst/>
+                    </a:prstGeom>
+                    <a:noFill/>
+                    <a:ln>
+                      <a:noFill/>
+                    </a:ln>
+                  </pic:spPr>
+                </pic:pic>
+              </a:graphicData>
+            </a:graphic>
+          </wp:inline>
+        </w:drawing>
+      </w:r>
+    </w:p>
+    <w:p>
+      <w:r>
+        <w:drawing>
+          <wp:inline distT="0" distB="0" distL="114300" distR="114300">
+            <wp:extent cx="5269865" cy="3458845"/>
+            <wp:effectExtent l="0" t="0" r="3175" b="635"/>
+            <wp:docPr id="58" name="Picture 16"/>
+            <wp:cNvGraphicFramePr>
+              <a:graphicFrameLocks xmlns:a="http://schemas.openxmlformats.org/drawingml/2006/main" noChangeAspect="1"/>
+            </wp:cNvGraphicFramePr>
+            <a:graphic xmlns:a="http://schemas.openxmlformats.org/drawingml/2006/main">
+              <a:graphicData uri="http://schemas.openxmlformats.org/drawingml/2006/picture">
+                <pic:pic xmlns:pic="http://schemas.openxmlformats.org/drawingml/2006/picture">
+                  <pic:nvPicPr>
+                    <pic:cNvPr id="58" name="Picture 16"/>
+                    <pic:cNvPicPr>
+                      <a:picLocks noChangeAspect="1"/>
+                    </pic:cNvPicPr>
+                  </pic:nvPicPr>
+                  <pic:blipFill>
+                    <a:blip r:embed="rId44"/>
+                    <a:stretch>
+                      <a:fillRect/>
+                    </a:stretch>
+                  </pic:blipFill>
+                  <pic:spPr>
+                    <a:xfrm>
+                      <a:off x="0" y="0"/>
+                      <a:ext cx="5269865" cy="3458845"/>
+                    </a:xfrm>
+                    <a:prstGeom prst="rect">
+                      <a:avLst/>
+                    </a:prstGeom>
+                    <a:noFill/>
+                    <a:ln>
+                      <a:noFill/>
+                    </a:ln>
+                  </pic:spPr>
+                </pic:pic>
+              </a:graphicData>
+            </a:graphic>
+          </wp:inline>
+        </w:drawing>
+      </w:r>
+    </w:p>
+    <w:p>
+      <w:pPr>
+        <w:rPr>
+          <w:rFonts w:hint="default"/>
+          <w:lang w:val="en-US"/>
+        </w:rPr>
+      </w:pPr>
+      <w:r>
+        <w:rPr>
+          <w:rFonts w:hint="default"/>
+          <w:lang w:val="en-US"/>
+        </w:rPr>
+        <w:t>Copy this and paste in EC2</w:t>
+      </w:r>
+    </w:p>
+    <w:p>
+      <w:pPr>
+        <w:rPr>
+          <w:rFonts w:hint="default"/>
+          <w:lang w:val="en-US"/>
+        </w:rPr>
+      </w:pPr>
+      <w:r>
+        <w:rPr>
+          <w:rFonts w:hint="default"/>
+          <w:lang w:val="en-US"/>
+        </w:rPr>
+        <w:t>chmod 400 "DevOpsMar30.pem"</w:t>
+      </w:r>
+    </w:p>
+    <w:p>
+      <w:pPr>
+        <w:rPr>
+          <w:rFonts w:hint="default"/>
+          <w:lang w:val="en-US"/>
+        </w:rPr>
+      </w:pPr>
+    </w:p>
+    <w:p>
+      <w:pPr>
+        <w:rPr>
+          <w:rFonts w:hint="default"/>
+          <w:lang w:val="en-US"/>
+        </w:rPr>
+      </w:pPr>
+      <w:r>
+        <w:rPr>
+          <w:rFonts w:hint="default"/>
+          <w:lang w:val="en-US"/>
+        </w:rPr>
+        <w:t>Upload key first</w:t>
+      </w:r>
+    </w:p>
+    <w:p>
+      <w:r>
+        <w:drawing>
+          <wp:inline distT="0" distB="0" distL="114300" distR="114300">
+            <wp:extent cx="2110740" cy="2644140"/>
+            <wp:effectExtent l="0" t="0" r="7620" b="7620"/>
+            <wp:docPr id="60" name="Picture 18"/>
+            <wp:cNvGraphicFramePr>
+              <a:graphicFrameLocks xmlns:a="http://schemas.openxmlformats.org/drawingml/2006/main" noChangeAspect="1"/>
+            </wp:cNvGraphicFramePr>
+            <a:graphic xmlns:a="http://schemas.openxmlformats.org/drawingml/2006/main">
+              <a:graphicData uri="http://schemas.openxmlformats.org/drawingml/2006/picture">
+                <pic:pic xmlns:pic="http://schemas.openxmlformats.org/drawingml/2006/picture">
+                  <pic:nvPicPr>
+                    <pic:cNvPr id="60" name="Picture 18"/>
+                    <pic:cNvPicPr>
+                      <a:picLocks noChangeAspect="1"/>
+                    </pic:cNvPicPr>
+                  </pic:nvPicPr>
+                  <pic:blipFill>
+                    <a:blip r:embed="rId45"/>
+                    <a:stretch>
+                      <a:fillRect/>
+                    </a:stretch>
+                  </pic:blipFill>
+                  <pic:spPr>
+                    <a:xfrm>
+                      <a:off x="0" y="0"/>
+                      <a:ext cx="2110740" cy="2644140"/>
+                    </a:xfrm>
+                    <a:prstGeom prst="rect">
+                      <a:avLst/>
+                    </a:prstGeom>
+                    <a:noFill/>
+                    <a:ln>
+                      <a:noFill/>
+                    </a:ln>
+                  </pic:spPr>
+                </pic:pic>
+              </a:graphicData>
+            </a:graphic>
+          </wp:inline>
+        </w:drawing>
+      </w:r>
+    </w:p>
+    <w:p/>
+    <w:p>
+      <w:r>
+        <w:drawing>
+          <wp:inline distT="0" distB="0" distL="114300" distR="114300">
+            <wp:extent cx="4434840" cy="1577340"/>
+            <wp:effectExtent l="0" t="0" r="0" b="7620"/>
+            <wp:docPr id="61" name="Picture 19"/>
+            <wp:cNvGraphicFramePr>
+              <a:graphicFrameLocks xmlns:a="http://schemas.openxmlformats.org/drawingml/2006/main" noChangeAspect="1"/>
+            </wp:cNvGraphicFramePr>
+            <a:graphic xmlns:a="http://schemas.openxmlformats.org/drawingml/2006/main">
+              <a:graphicData uri="http://schemas.openxmlformats.org/drawingml/2006/picture">
+                <pic:pic xmlns:pic="http://schemas.openxmlformats.org/drawingml/2006/picture">
+                  <pic:nvPicPr>
+                    <pic:cNvPr id="61" name="Picture 19"/>
+                    <pic:cNvPicPr>
+                      <a:picLocks noChangeAspect="1"/>
+                    </pic:cNvPicPr>
+                  </pic:nvPicPr>
+                  <pic:blipFill>
+                    <a:blip r:embed="rId46"/>
+                    <a:stretch>
+                      <a:fillRect/>
+                    </a:stretch>
+                  </pic:blipFill>
+                  <pic:spPr>
+                    <a:xfrm>
+                      <a:off x="0" y="0"/>
+                      <a:ext cx="4434840" cy="1577340"/>
+                    </a:xfrm>
+                    <a:prstGeom prst="rect">
+                      <a:avLst/>
+                    </a:prstGeom>
+                    <a:noFill/>
+                    <a:ln>
+                      <a:noFill/>
+                    </a:ln>
+                  </pic:spPr>
+                </pic:pic>
+              </a:graphicData>
+            </a:graphic>
+          </wp:inline>
+        </w:drawing>
+      </w:r>
+    </w:p>
+    <w:p/>
+    <w:p/>
+    <w:p>
+      <w:pPr>
+        <w:rPr>
+          <w:rFonts w:hint="default"/>
+          <w:lang w:val="en-US"/>
+        </w:rPr>
+      </w:pPr>
+      <w:r>
+        <w:rPr>
+          <w:rFonts w:hint="default"/>
+          <w:lang w:val="en-US"/>
+        </w:rPr>
+        <w:t>To Connect to Private EC2 from Public EC2</w:t>
+      </w:r>
+    </w:p>
+    <w:p>
+      <w:pPr>
+        <w:rPr>
+          <w:rFonts w:hint="default"/>
+          <w:lang w:val="en-US"/>
+        </w:rPr>
+      </w:pPr>
+      <w:r>
+        <w:rPr>
+          <w:rFonts w:hint="default"/>
+          <w:lang w:val="en-US"/>
+        </w:rPr>
+        <w:t>Use PRIVATE IP of Private EC2 Not Public IP then connect</w:t>
+      </w:r>
+    </w:p>
+    <w:p>
+      <w:r>
+        <w:drawing>
+          <wp:inline distT="0" distB="0" distL="114300" distR="114300">
+            <wp:extent cx="5271770" cy="2635885"/>
+            <wp:effectExtent l="0" t="0" r="1270" b="635"/>
+            <wp:docPr id="62" name="Picture 20"/>
+            <wp:cNvGraphicFramePr>
+              <a:graphicFrameLocks xmlns:a="http://schemas.openxmlformats.org/drawingml/2006/main" noChangeAspect="1"/>
+            </wp:cNvGraphicFramePr>
+            <a:graphic xmlns:a="http://schemas.openxmlformats.org/drawingml/2006/main">
+              <a:graphicData uri="http://schemas.openxmlformats.org/drawingml/2006/picture">
+                <pic:pic xmlns:pic="http://schemas.openxmlformats.org/drawingml/2006/picture">
+                  <pic:nvPicPr>
+                    <pic:cNvPr id="62" name="Picture 20"/>
+                    <pic:cNvPicPr>
+                      <a:picLocks noChangeAspect="1"/>
+                    </pic:cNvPicPr>
+                  </pic:nvPicPr>
+                  <pic:blipFill>
+                    <a:blip r:embed="rId47"/>
+                    <a:stretch>
+                      <a:fillRect/>
+                    </a:stretch>
+                  </pic:blipFill>
+                  <pic:spPr>
+                    <a:xfrm>
+                      <a:off x="0" y="0"/>
+                      <a:ext cx="5271770" cy="2635885"/>
+                    </a:xfrm>
+                    <a:prstGeom prst="rect">
+                      <a:avLst/>
+                    </a:prstGeom>
+                    <a:noFill/>
+                    <a:ln>
+                      <a:noFill/>
+                    </a:ln>
+                  </pic:spPr>
+                </pic:pic>
+              </a:graphicData>
+            </a:graphic>
+          </wp:inline>
+        </w:drawing>
+      </w:r>
+    </w:p>
+    <w:p/>
+    <w:p/>
+    <w:p>
+      <w:pPr>
+        <w:rPr>
+          <w:rFonts w:hint="default"/>
+          <w:lang w:val="en-US"/>
+        </w:rPr>
+      </w:pPr>
+      <w:r>
+        <w:rPr>
+          <w:rFonts w:hint="default"/>
+          <w:lang w:val="en-US"/>
+        </w:rPr>
+        <w:t>When it comes to public EC2, there is no issues with both Incoming and Outgoing. With Private EC2, for Outgoing service to be enabled, we need NatGateway is a must. Without NatGateway it is not possible. It is paid</w:t>
+      </w:r>
+    </w:p>
+    <w:p>
+      <w:pPr>
+        <w:rPr>
+          <w:rFonts w:hint="default"/>
+          <w:lang w:val="en-US"/>
+        </w:rPr>
+      </w:pPr>
+    </w:p>
+    <w:p>
+      <w:pPr>
+        <w:rPr>
+          <w:rFonts w:hint="default"/>
+          <w:lang w:val="en-US"/>
+        </w:rPr>
+      </w:pPr>
+      <w:r>
+        <w:rPr>
+          <w:rFonts w:hint="default"/>
+          <w:lang w:val="en-US"/>
+        </w:rPr>
+        <w:t>Now I am on Private EC2 on Private Subnet and outgoing services wont work without NatGateway</w:t>
+      </w:r>
+    </w:p>
+    <w:p>
+      <w:r>
+        <w:drawing>
+          <wp:inline distT="0" distB="0" distL="114300" distR="114300">
+            <wp:extent cx="4739640" cy="1158240"/>
+            <wp:effectExtent l="0" t="0" r="0" b="0"/>
+            <wp:docPr id="64" name="Picture 21"/>
+            <wp:cNvGraphicFramePr>
+              <a:graphicFrameLocks xmlns:a="http://schemas.openxmlformats.org/drawingml/2006/main" noChangeAspect="1"/>
+            </wp:cNvGraphicFramePr>
+            <a:graphic xmlns:a="http://schemas.openxmlformats.org/drawingml/2006/main">
+              <a:graphicData uri="http://schemas.openxmlformats.org/drawingml/2006/picture">
+                <pic:pic xmlns:pic="http://schemas.openxmlformats.org/drawingml/2006/picture">
+                  <pic:nvPicPr>
+                    <pic:cNvPr id="64" name="Picture 21"/>
+                    <pic:cNvPicPr>
+                      <a:picLocks noChangeAspect="1"/>
+                    </pic:cNvPicPr>
+                  </pic:nvPicPr>
+                  <pic:blipFill>
+                    <a:blip r:embed="rId48"/>
+                    <a:stretch>
+                      <a:fillRect/>
+                    </a:stretch>
+                  </pic:blipFill>
+                  <pic:spPr>
+                    <a:xfrm>
+                      <a:off x="0" y="0"/>
+                      <a:ext cx="4739640" cy="1158240"/>
+                    </a:xfrm>
+                    <a:prstGeom prst="rect">
+                      <a:avLst/>
+                    </a:prstGeom>
+                    <a:noFill/>
+                    <a:ln>
+                      <a:noFill/>
+                    </a:ln>
+                  </pic:spPr>
+                </pic:pic>
+              </a:graphicData>
+            </a:graphic>
+          </wp:inline>
+        </w:drawing>
+      </w:r>
+    </w:p>
+    <w:p/>
+    <w:p>
+      <w:r>
+        <w:drawing>
+          <wp:inline distT="0" distB="0" distL="114300" distR="114300">
+            <wp:extent cx="5269865" cy="1165225"/>
+            <wp:effectExtent l="0" t="0" r="3175" b="8255"/>
+            <wp:docPr id="65" name="Picture 22"/>
+            <wp:cNvGraphicFramePr>
+              <a:graphicFrameLocks xmlns:a="http://schemas.openxmlformats.org/drawingml/2006/main" noChangeAspect="1"/>
+            </wp:cNvGraphicFramePr>
+            <a:graphic xmlns:a="http://schemas.openxmlformats.org/drawingml/2006/main">
+              <a:graphicData uri="http://schemas.openxmlformats.org/drawingml/2006/picture">
+                <pic:pic xmlns:pic="http://schemas.openxmlformats.org/drawingml/2006/picture">
+                  <pic:nvPicPr>
+                    <pic:cNvPr id="65" name="Picture 22"/>
+                    <pic:cNvPicPr>
+                      <a:picLocks noChangeAspect="1"/>
+                    </pic:cNvPicPr>
+                  </pic:nvPicPr>
+                  <pic:blipFill>
+                    <a:blip r:embed="rId49"/>
+                    <a:stretch>
+                      <a:fillRect/>
+                    </a:stretch>
+                  </pic:blipFill>
+                  <pic:spPr>
+                    <a:xfrm>
+                      <a:off x="0" y="0"/>
+                      <a:ext cx="5269865" cy="1165225"/>
+                    </a:xfrm>
+                    <a:prstGeom prst="rect">
+                      <a:avLst/>
+                    </a:prstGeom>
+                    <a:noFill/>
+                    <a:ln>
+                      <a:noFill/>
+                    </a:ln>
+                  </pic:spPr>
+                </pic:pic>
+              </a:graphicData>
+            </a:graphic>
+          </wp:inline>
+        </w:drawing>
+      </w:r>
+    </w:p>
+    <w:p/>
+    <w:p>
+      <w:pPr>
+        <w:rPr>
+          <w:rFonts w:hint="default"/>
+          <w:lang w:val="en-US"/>
+        </w:rPr>
+      </w:pPr>
+      <w:r>
+        <w:rPr>
+          <w:rFonts w:hint="default"/>
+          <w:lang w:val="en-US"/>
+        </w:rPr>
+        <w:t>Now go back to Public EC2</w:t>
+      </w:r>
+    </w:p>
+    <w:p>
+      <w:pPr>
+        <w:rPr>
+          <w:rFonts w:hint="default"/>
+          <w:lang w:val="en-US"/>
+        </w:rPr>
+      </w:pPr>
+    </w:p>
+    <w:p>
+      <w:pPr>
+        <w:rPr>
+          <w:rFonts w:hint="default"/>
+          <w:lang w:val="en-US"/>
+        </w:rPr>
+      </w:pPr>
+      <w:r>
+        <w:rPr>
+          <w:rFonts w:hint="default"/>
+          <w:lang w:val="en-US"/>
+        </w:rPr>
+        <w:t>I exit out of Private EC2 then do the same thing</w:t>
+      </w:r>
+    </w:p>
+    <w:p>
+      <w:r>
+        <w:drawing>
+          <wp:inline distT="0" distB="0" distL="114300" distR="114300">
+            <wp:extent cx="5271135" cy="1656715"/>
+            <wp:effectExtent l="0" t="0" r="1905" b="4445"/>
+            <wp:docPr id="66" name="Picture 23"/>
+            <wp:cNvGraphicFramePr>
+              <a:graphicFrameLocks xmlns:a="http://schemas.openxmlformats.org/drawingml/2006/main" noChangeAspect="1"/>
+            </wp:cNvGraphicFramePr>
+            <a:graphic xmlns:a="http://schemas.openxmlformats.org/drawingml/2006/main">
+              <a:graphicData uri="http://schemas.openxmlformats.org/drawingml/2006/picture">
+                <pic:pic xmlns:pic="http://schemas.openxmlformats.org/drawingml/2006/picture">
+                  <pic:nvPicPr>
+                    <pic:cNvPr id="66" name="Picture 23"/>
+                    <pic:cNvPicPr>
+                      <a:picLocks noChangeAspect="1"/>
+                    </pic:cNvPicPr>
+                  </pic:nvPicPr>
+                  <pic:blipFill>
+                    <a:blip r:embed="rId50"/>
+                    <a:stretch>
+                      <a:fillRect/>
+                    </a:stretch>
+                  </pic:blipFill>
+                  <pic:spPr>
+                    <a:xfrm>
+                      <a:off x="0" y="0"/>
+                      <a:ext cx="5271135" cy="1656715"/>
+                    </a:xfrm>
+                    <a:prstGeom prst="rect">
+                      <a:avLst/>
+                    </a:prstGeom>
+                    <a:noFill/>
+                    <a:ln>
+                      <a:noFill/>
+                    </a:ln>
+                  </pic:spPr>
+                </pic:pic>
+              </a:graphicData>
+            </a:graphic>
+          </wp:inline>
+        </w:drawing>
+      </w:r>
+    </w:p>
+    <w:p>
+      <w:pPr>
+        <w:rPr>
+          <w:rFonts w:hint="default"/>
+          <w:lang w:val="en-US"/>
+        </w:rPr>
+      </w:pPr>
+      <w:r>
+        <w:rPr>
+          <w:rFonts w:hint="default"/>
+          <w:lang w:val="en-US"/>
+        </w:rPr>
+        <w:t>It works! From Public EC2 on Public Subnet</w:t>
+      </w:r>
+    </w:p>
+    <w:p>
+      <w:pPr>
+        <w:rPr>
+          <w:rFonts w:hint="default"/>
+          <w:lang w:val="en-US"/>
+        </w:rPr>
+      </w:pPr>
+    </w:p>
+    <w:p>
+      <w:r>
+        <w:drawing>
+          <wp:inline distT="0" distB="0" distL="114300" distR="114300">
+            <wp:extent cx="5269865" cy="1546225"/>
+            <wp:effectExtent l="0" t="0" r="3175" b="8255"/>
+            <wp:docPr id="67" name="Picture 24"/>
+            <wp:cNvGraphicFramePr>
+              <a:graphicFrameLocks xmlns:a="http://schemas.openxmlformats.org/drawingml/2006/main" noChangeAspect="1"/>
+            </wp:cNvGraphicFramePr>
+            <a:graphic xmlns:a="http://schemas.openxmlformats.org/drawingml/2006/main">
+              <a:graphicData uri="http://schemas.openxmlformats.org/drawingml/2006/picture">
+                <pic:pic xmlns:pic="http://schemas.openxmlformats.org/drawingml/2006/picture">
+                  <pic:nvPicPr>
+                    <pic:cNvPr id="67" name="Picture 24"/>
+                    <pic:cNvPicPr>
+                      <a:picLocks noChangeAspect="1"/>
+                    </pic:cNvPicPr>
+                  </pic:nvPicPr>
+                  <pic:blipFill>
+                    <a:blip r:embed="rId51"/>
+                    <a:stretch>
+                      <a:fillRect/>
+                    </a:stretch>
+                  </pic:blipFill>
+                  <pic:spPr>
+                    <a:xfrm>
+                      <a:off x="0" y="0"/>
+                      <a:ext cx="5269865" cy="1546225"/>
+                    </a:xfrm>
+                    <a:prstGeom prst="rect">
+                      <a:avLst/>
+                    </a:prstGeom>
+                    <a:noFill/>
+                    <a:ln>
+                      <a:noFill/>
+                    </a:ln>
+                  </pic:spPr>
+                </pic:pic>
+              </a:graphicData>
+            </a:graphic>
+          </wp:inline>
+        </w:drawing>
+      </w:r>
+    </w:p>
+    <w:p/>
+    <w:p>
+      <w:pPr>
+        <w:rPr>
+          <w:rFonts w:hint="default"/>
+          <w:lang w:val="en-US"/>
+        </w:rPr>
+      </w:pPr>
+      <w:r>
+        <w:rPr>
+          <w:rFonts w:hint="default"/>
+          <w:lang w:val="en-US"/>
+        </w:rPr>
+        <w:t>See Packet loss is 0% from Public Subnet</w:t>
+      </w:r>
+    </w:p>
+    <w:p>
+      <w:pPr>
+        <w:rPr>
+          <w:rFonts w:hint="default"/>
+          <w:lang w:val="en-US"/>
+        </w:rPr>
+      </w:pPr>
+    </w:p>
+    <w:p>
+      <w:pPr>
+        <w:rPr>
+          <w:rFonts w:hint="default"/>
+          <w:lang w:val="en-US"/>
+        </w:rPr>
+      </w:pPr>
+      <w:r>
+        <w:rPr>
+          <w:rFonts w:hint="default"/>
+          <w:lang w:val="en-US"/>
+        </w:rPr>
+        <w:t>If you go back to VPC, you will see NAT gateways</w:t>
+      </w:r>
+    </w:p>
+    <w:p>
+      <w:r>
+        <w:drawing>
+          <wp:inline distT="0" distB="0" distL="114300" distR="114300">
+            <wp:extent cx="4663440" cy="3779520"/>
+            <wp:effectExtent l="0" t="0" r="0" b="0"/>
+            <wp:docPr id="68" name="Picture 25"/>
+            <wp:cNvGraphicFramePr>
+              <a:graphicFrameLocks xmlns:a="http://schemas.openxmlformats.org/drawingml/2006/main" noChangeAspect="1"/>
+            </wp:cNvGraphicFramePr>
+            <a:graphic xmlns:a="http://schemas.openxmlformats.org/drawingml/2006/main">
+              <a:graphicData uri="http://schemas.openxmlformats.org/drawingml/2006/picture">
+                <pic:pic xmlns:pic="http://schemas.openxmlformats.org/drawingml/2006/picture">
+                  <pic:nvPicPr>
+                    <pic:cNvPr id="68" name="Picture 25"/>
+                    <pic:cNvPicPr>
+                      <a:picLocks noChangeAspect="1"/>
+                    </pic:cNvPicPr>
+                  </pic:nvPicPr>
+                  <pic:blipFill>
+                    <a:blip r:embed="rId52"/>
+                    <a:stretch>
+                      <a:fillRect/>
+                    </a:stretch>
+                  </pic:blipFill>
+                  <pic:spPr>
+                    <a:xfrm>
+                      <a:off x="0" y="0"/>
+                      <a:ext cx="4663440" cy="3779520"/>
+                    </a:xfrm>
+                    <a:prstGeom prst="rect">
+                      <a:avLst/>
+                    </a:prstGeom>
+                    <a:noFill/>
+                    <a:ln>
+                      <a:noFill/>
+                    </a:ln>
+                  </pic:spPr>
+                </pic:pic>
+              </a:graphicData>
+            </a:graphic>
+          </wp:inline>
+        </w:drawing>
+      </w:r>
+    </w:p>
+    <w:p/>
+    <w:p>
+      <w:pPr>
+        <w:rPr>
+          <w:rFonts w:hint="default"/>
+          <w:lang w:val="en-US"/>
+        </w:rPr>
+      </w:pPr>
+    </w:p>
+    <w:p>
+      <w:pPr>
+        <w:rPr>
+          <w:rFonts w:hint="default"/>
+          <w:lang w:val="en-US"/>
+        </w:rPr>
+      </w:pPr>
+      <w:r>
+        <w:rPr>
+          <w:rFonts w:hint="default"/>
+          <w:lang w:val="en-US"/>
+        </w:rPr>
+        <w:t>To use Nat Gateway in Private Subnet you have to create in a PUBLIC Subnet, internet should be accessible. Select subnet-public</w:t>
+      </w:r>
+    </w:p>
+    <w:p>
+      <w:pPr>
+        <w:rPr>
+          <w:rFonts w:hint="default"/>
+          <w:lang w:val="en-US"/>
+        </w:rPr>
+      </w:pPr>
+      <w:r>
+        <w:rPr>
+          <w:rFonts w:hint="default"/>
+          <w:lang w:val="en-US"/>
+        </w:rPr>
+        <w:t>Click Allocate Elastic IP</w:t>
+      </w:r>
+    </w:p>
+    <w:p>
+      <w:pPr>
+        <w:rPr>
+          <w:rFonts w:hint="default"/>
+          <w:lang w:val="en-US"/>
+        </w:rPr>
+      </w:pPr>
+      <w:r>
+        <w:rPr>
+          <w:rFonts w:hint="default"/>
+          <w:lang w:val="en-US"/>
+        </w:rPr>
+        <w:t>Elastic IPs and Nat Gateway are paid services. Please delete after practicing</w:t>
+      </w:r>
+    </w:p>
+    <w:p>
+      <w:pPr>
+        <w:rPr>
+          <w:rFonts w:hint="default"/>
+          <w:lang w:val="en-US"/>
+        </w:rPr>
+      </w:pPr>
+    </w:p>
+    <w:p>
+      <w:r>
+        <w:drawing>
+          <wp:inline distT="0" distB="0" distL="114300" distR="114300">
+            <wp:extent cx="5270500" cy="2031365"/>
+            <wp:effectExtent l="0" t="0" r="2540" b="10795"/>
+            <wp:docPr id="69" name="Picture 26"/>
+            <wp:cNvGraphicFramePr>
+              <a:graphicFrameLocks xmlns:a="http://schemas.openxmlformats.org/drawingml/2006/main" noChangeAspect="1"/>
+            </wp:cNvGraphicFramePr>
+            <a:graphic xmlns:a="http://schemas.openxmlformats.org/drawingml/2006/main">
+              <a:graphicData uri="http://schemas.openxmlformats.org/drawingml/2006/picture">
+                <pic:pic xmlns:pic="http://schemas.openxmlformats.org/drawingml/2006/picture">
+                  <pic:nvPicPr>
+                    <pic:cNvPr id="69" name="Picture 26"/>
+                    <pic:cNvPicPr>
+                      <a:picLocks noChangeAspect="1"/>
+                    </pic:cNvPicPr>
+                  </pic:nvPicPr>
+                  <pic:blipFill>
+                    <a:blip r:embed="rId53"/>
+                    <a:stretch>
+                      <a:fillRect/>
+                    </a:stretch>
+                  </pic:blipFill>
+                  <pic:spPr>
+                    <a:xfrm>
+                      <a:off x="0" y="0"/>
+                      <a:ext cx="5270500" cy="2031365"/>
+                    </a:xfrm>
+                    <a:prstGeom prst="rect">
+                      <a:avLst/>
+                    </a:prstGeom>
+                    <a:noFill/>
+                    <a:ln>
+                      <a:noFill/>
+                    </a:ln>
+                  </pic:spPr>
+                </pic:pic>
+              </a:graphicData>
+            </a:graphic>
+          </wp:inline>
+        </w:drawing>
+      </w:r>
+    </w:p>
+    <w:p/>
+    <w:p>
+      <w:r>
+        <w:drawing>
+          <wp:inline distT="0" distB="0" distL="114300" distR="114300">
+            <wp:extent cx="4549140" cy="3741420"/>
+            <wp:effectExtent l="0" t="0" r="7620" b="7620"/>
+            <wp:docPr id="70" name="Picture 27"/>
+            <wp:cNvGraphicFramePr>
+              <a:graphicFrameLocks xmlns:a="http://schemas.openxmlformats.org/drawingml/2006/main" noChangeAspect="1"/>
+            </wp:cNvGraphicFramePr>
+            <a:graphic xmlns:a="http://schemas.openxmlformats.org/drawingml/2006/main">
+              <a:graphicData uri="http://schemas.openxmlformats.org/drawingml/2006/picture">
+                <pic:pic xmlns:pic="http://schemas.openxmlformats.org/drawingml/2006/picture">
+                  <pic:nvPicPr>
+                    <pic:cNvPr id="70" name="Picture 27"/>
+                    <pic:cNvPicPr>
+                      <a:picLocks noChangeAspect="1"/>
+                    </pic:cNvPicPr>
+                  </pic:nvPicPr>
+                  <pic:blipFill>
+                    <a:blip r:embed="rId54"/>
+                    <a:stretch>
+                      <a:fillRect/>
+                    </a:stretch>
+                  </pic:blipFill>
+                  <pic:spPr>
+                    <a:xfrm>
+                      <a:off x="0" y="0"/>
+                      <a:ext cx="4549140" cy="3741420"/>
+                    </a:xfrm>
+                    <a:prstGeom prst="rect">
+                      <a:avLst/>
+                    </a:prstGeom>
+                    <a:noFill/>
+                    <a:ln>
+                      <a:noFill/>
+                    </a:ln>
+                  </pic:spPr>
+                </pic:pic>
+              </a:graphicData>
+            </a:graphic>
+          </wp:inline>
+        </w:drawing>
+      </w:r>
+    </w:p>
+    <w:p/>
+    <w:p>
+      <w:pPr>
+        <w:rPr>
+          <w:rFonts w:hint="default"/>
+          <w:lang w:val="en-US"/>
+        </w:rPr>
+      </w:pPr>
+    </w:p>
+    <w:p>
+      <w:pPr>
+        <w:rPr>
+          <w:rFonts w:hint="default"/>
+          <w:lang w:val="en-US"/>
+        </w:rPr>
+      </w:pPr>
+      <w:r>
+        <w:rPr>
+          <w:rFonts w:hint="default"/>
+          <w:lang w:val="en-US"/>
+        </w:rPr>
+        <w:t>Click Create Nat Gateway</w:t>
+      </w:r>
+    </w:p>
+    <w:p>
+      <w:pPr>
+        <w:rPr>
+          <w:rFonts w:hint="default"/>
+          <w:lang w:val="en-US"/>
+        </w:rPr>
+      </w:pPr>
+      <w:r>
+        <w:rPr>
+          <w:rFonts w:hint="default"/>
+          <w:lang w:val="en-US"/>
+        </w:rPr>
+        <w:t>Go back to Route tables</w:t>
+      </w:r>
+    </w:p>
+    <w:p>
+      <w:r>
+        <w:drawing>
+          <wp:inline distT="0" distB="0" distL="114300" distR="114300">
+            <wp:extent cx="4693920" cy="2834640"/>
+            <wp:effectExtent l="0" t="0" r="0" b="0"/>
+            <wp:docPr id="71" name="Picture 28"/>
+            <wp:cNvGraphicFramePr>
+              <a:graphicFrameLocks xmlns:a="http://schemas.openxmlformats.org/drawingml/2006/main" noChangeAspect="1"/>
+            </wp:cNvGraphicFramePr>
+            <a:graphic xmlns:a="http://schemas.openxmlformats.org/drawingml/2006/main">
+              <a:graphicData uri="http://schemas.openxmlformats.org/drawingml/2006/picture">
+                <pic:pic xmlns:pic="http://schemas.openxmlformats.org/drawingml/2006/picture">
+                  <pic:nvPicPr>
+                    <pic:cNvPr id="71" name="Picture 28"/>
+                    <pic:cNvPicPr>
+                      <a:picLocks noChangeAspect="1"/>
+                    </pic:cNvPicPr>
+                  </pic:nvPicPr>
+                  <pic:blipFill>
+                    <a:blip r:embed="rId55"/>
+                    <a:stretch>
+                      <a:fillRect/>
+                    </a:stretch>
+                  </pic:blipFill>
+                  <pic:spPr>
+                    <a:xfrm>
+                      <a:off x="0" y="0"/>
+                      <a:ext cx="4693920" cy="2834640"/>
+                    </a:xfrm>
+                    <a:prstGeom prst="rect">
+                      <a:avLst/>
+                    </a:prstGeom>
+                    <a:noFill/>
+                    <a:ln>
+                      <a:noFill/>
+                    </a:ln>
+                  </pic:spPr>
+                </pic:pic>
+              </a:graphicData>
+            </a:graphic>
+          </wp:inline>
+        </w:drawing>
+      </w:r>
+    </w:p>
+    <w:p/>
+    <w:p>
+      <w:pPr>
+        <w:rPr>
+          <w:rFonts w:hint="default"/>
+          <w:lang w:val="en-US"/>
+        </w:rPr>
+      </w:pPr>
+    </w:p>
+    <w:p>
+      <w:pPr>
+        <w:rPr>
+          <w:rFonts w:hint="default"/>
+          <w:lang w:val="en-US"/>
+        </w:rPr>
+      </w:pPr>
+      <w:r>
+        <w:rPr>
+          <w:rFonts w:hint="default"/>
+          <w:lang w:val="en-US"/>
+        </w:rPr>
+        <w:t>For Private RT, click Edit Routes</w:t>
+      </w:r>
+    </w:p>
+    <w:p>
+      <w:r>
+        <w:drawing>
+          <wp:inline distT="0" distB="0" distL="114300" distR="114300">
+            <wp:extent cx="5269230" cy="1631315"/>
+            <wp:effectExtent l="0" t="0" r="3810" b="14605"/>
+            <wp:docPr id="72" name="Picture 29"/>
+            <wp:cNvGraphicFramePr>
+              <a:graphicFrameLocks xmlns:a="http://schemas.openxmlformats.org/drawingml/2006/main" noChangeAspect="1"/>
+            </wp:cNvGraphicFramePr>
+            <a:graphic xmlns:a="http://schemas.openxmlformats.org/drawingml/2006/main">
+              <a:graphicData uri="http://schemas.openxmlformats.org/drawingml/2006/picture">
+                <pic:pic xmlns:pic="http://schemas.openxmlformats.org/drawingml/2006/picture">
+                  <pic:nvPicPr>
+                    <pic:cNvPr id="72" name="Picture 29"/>
+                    <pic:cNvPicPr>
+                      <a:picLocks noChangeAspect="1"/>
+                    </pic:cNvPicPr>
+                  </pic:nvPicPr>
+                  <pic:blipFill>
+                    <a:blip r:embed="rId56"/>
+                    <a:stretch>
+                      <a:fillRect/>
+                    </a:stretch>
+                  </pic:blipFill>
+                  <pic:spPr>
+                    <a:xfrm>
+                      <a:off x="0" y="0"/>
+                      <a:ext cx="5269230" cy="1631315"/>
+                    </a:xfrm>
+                    <a:prstGeom prst="rect">
+                      <a:avLst/>
+                    </a:prstGeom>
+                    <a:noFill/>
+                    <a:ln>
+                      <a:noFill/>
+                    </a:ln>
+                  </pic:spPr>
+                </pic:pic>
+              </a:graphicData>
+            </a:graphic>
+          </wp:inline>
+        </w:drawing>
+      </w:r>
+    </w:p>
+    <w:p/>
+    <w:p>
+      <w:pPr>
+        <w:rPr>
+          <w:rFonts w:hint="default"/>
+          <w:lang w:val="en-US"/>
+        </w:rPr>
+      </w:pPr>
+    </w:p>
+    <w:p>
+      <w:pPr>
+        <w:rPr>
+          <w:rFonts w:hint="default"/>
+          <w:lang w:val="en-US"/>
+        </w:rPr>
+      </w:pPr>
+      <w:r>
+        <w:rPr>
+          <w:rFonts w:hint="default"/>
+          <w:lang w:val="en-US"/>
+        </w:rPr>
+        <w:t>Add route</w:t>
+      </w:r>
+    </w:p>
+    <w:p>
+      <w:r>
+        <w:drawing>
+          <wp:inline distT="0" distB="0" distL="114300" distR="114300">
+            <wp:extent cx="5271135" cy="2097405"/>
+            <wp:effectExtent l="0" t="0" r="1905" b="5715"/>
+            <wp:docPr id="73" name="Picture 30"/>
+            <wp:cNvGraphicFramePr>
+              <a:graphicFrameLocks xmlns:a="http://schemas.openxmlformats.org/drawingml/2006/main" noChangeAspect="1"/>
+            </wp:cNvGraphicFramePr>
+            <a:graphic xmlns:a="http://schemas.openxmlformats.org/drawingml/2006/main">
+              <a:graphicData uri="http://schemas.openxmlformats.org/drawingml/2006/picture">
+                <pic:pic xmlns:pic="http://schemas.openxmlformats.org/drawingml/2006/picture">
+                  <pic:nvPicPr>
+                    <pic:cNvPr id="73" name="Picture 30"/>
+                    <pic:cNvPicPr>
+                      <a:picLocks noChangeAspect="1"/>
+                    </pic:cNvPicPr>
+                  </pic:nvPicPr>
+                  <pic:blipFill>
+                    <a:blip r:embed="rId57"/>
+                    <a:stretch>
+                      <a:fillRect/>
+                    </a:stretch>
+                  </pic:blipFill>
+                  <pic:spPr>
+                    <a:xfrm>
+                      <a:off x="0" y="0"/>
+                      <a:ext cx="5271135" cy="2097405"/>
+                    </a:xfrm>
+                    <a:prstGeom prst="rect">
+                      <a:avLst/>
+                    </a:prstGeom>
+                    <a:noFill/>
+                    <a:ln>
+                      <a:noFill/>
+                    </a:ln>
+                  </pic:spPr>
+                </pic:pic>
+              </a:graphicData>
+            </a:graphic>
+          </wp:inline>
+        </w:drawing>
+      </w:r>
+    </w:p>
+    <w:p>
+      <w:pPr>
+        <w:rPr>
+          <w:rFonts w:hint="default"/>
+          <w:lang w:val="en-US"/>
+        </w:rPr>
+      </w:pPr>
+      <w:r>
+        <w:rPr>
+          <w:rFonts w:hint="default"/>
+          <w:lang w:val="en-US"/>
+        </w:rPr>
+        <w:t>Select 0.0.0.0/0 then NAT Gateway ---&gt; Select the one we have created</w:t>
+      </w:r>
+    </w:p>
+    <w:p>
+      <w:pPr>
+        <w:rPr>
+          <w:rFonts w:hint="default"/>
+          <w:lang w:val="en-US"/>
+        </w:rPr>
+      </w:pPr>
+    </w:p>
+    <w:p>
+      <w:pPr>
+        <w:rPr>
+          <w:rFonts w:hint="default"/>
+          <w:lang w:val="en-US"/>
+        </w:rPr>
+      </w:pPr>
+      <w:r>
+        <w:rPr>
+          <w:rFonts w:hint="default"/>
+          <w:lang w:val="en-US"/>
+        </w:rPr>
+        <w:t>Click Save changes</w:t>
+      </w:r>
+    </w:p>
+    <w:p>
+      <w:pPr>
+        <w:rPr>
+          <w:rFonts w:hint="default"/>
+          <w:lang w:val="en-US"/>
+        </w:rPr>
+      </w:pPr>
+    </w:p>
+    <w:p>
+      <w:pPr>
+        <w:rPr>
+          <w:rFonts w:hint="default"/>
+          <w:lang w:val="en-US"/>
+        </w:rPr>
+      </w:pPr>
+      <w:r>
+        <w:rPr>
+          <w:rFonts w:hint="default"/>
+          <w:lang w:val="en-US"/>
+        </w:rPr>
+        <w:t>Go back to EC2</w:t>
+      </w:r>
+    </w:p>
+    <w:p>
+      <w:r>
+        <w:drawing>
+          <wp:inline distT="0" distB="0" distL="114300" distR="114300">
+            <wp:extent cx="5270500" cy="2247265"/>
+            <wp:effectExtent l="0" t="0" r="2540" b="8255"/>
+            <wp:docPr id="74" name="Picture 31"/>
+            <wp:cNvGraphicFramePr>
+              <a:graphicFrameLocks xmlns:a="http://schemas.openxmlformats.org/drawingml/2006/main" noChangeAspect="1"/>
+            </wp:cNvGraphicFramePr>
+            <a:graphic xmlns:a="http://schemas.openxmlformats.org/drawingml/2006/main">
+              <a:graphicData uri="http://schemas.openxmlformats.org/drawingml/2006/picture">
+                <pic:pic xmlns:pic="http://schemas.openxmlformats.org/drawingml/2006/picture">
+                  <pic:nvPicPr>
+                    <pic:cNvPr id="74" name="Picture 31"/>
+                    <pic:cNvPicPr>
+                      <a:picLocks noChangeAspect="1"/>
+                    </pic:cNvPicPr>
+                  </pic:nvPicPr>
+                  <pic:blipFill>
+                    <a:blip r:embed="rId58"/>
+                    <a:stretch>
+                      <a:fillRect/>
+                    </a:stretch>
+                  </pic:blipFill>
+                  <pic:spPr>
+                    <a:xfrm>
+                      <a:off x="0" y="0"/>
+                      <a:ext cx="5270500" cy="2247265"/>
+                    </a:xfrm>
+                    <a:prstGeom prst="rect">
+                      <a:avLst/>
+                    </a:prstGeom>
+                    <a:noFill/>
+                    <a:ln>
+                      <a:noFill/>
+                    </a:ln>
+                  </pic:spPr>
+                </pic:pic>
+              </a:graphicData>
+            </a:graphic>
+          </wp:inline>
+        </w:drawing>
+      </w:r>
+    </w:p>
+    <w:p>
+      <w:pPr>
+        <w:rPr>
+          <w:rFonts w:hint="default"/>
+          <w:lang w:val="en-US"/>
+        </w:rPr>
+      </w:pPr>
+      <w:r>
+        <w:rPr>
+          <w:rFonts w:hint="default"/>
+          <w:lang w:val="en-US"/>
+        </w:rPr>
+        <w:t>MyEC2-Private --&gt; Connect</w:t>
+      </w:r>
+    </w:p>
+    <w:p>
+      <w:pPr>
+        <w:rPr>
+          <w:rFonts w:hint="default"/>
+          <w:lang w:val="en-US"/>
+        </w:rPr>
+      </w:pPr>
+      <w:r>
+        <w:rPr>
+          <w:rFonts w:hint="default"/>
+          <w:lang w:val="en-US"/>
+        </w:rPr>
+        <w:br w:type="page"/>
+      </w:r>
+    </w:p>
+    <w:p>
+      <w:pPr>
+        <w:rPr>
+          <w:rFonts w:hint="default"/>
+          <w:lang w:val="en-US"/>
+        </w:rPr>
+      </w:pPr>
+      <w:r>
+        <w:rPr>
+          <w:rFonts w:hint="default"/>
+          <w:lang w:val="en-US"/>
+        </w:rPr>
+        <w:t>Connect to Private EC2 from Public EC2 again</w:t>
+      </w:r>
+    </w:p>
+    <w:p>
+      <w:r>
+        <w:drawing>
+          <wp:inline distT="0" distB="0" distL="114300" distR="114300">
+            <wp:extent cx="5271770" cy="1704340"/>
+            <wp:effectExtent l="0" t="0" r="1270" b="2540"/>
+            <wp:docPr id="75" name="Picture 32"/>
+            <wp:cNvGraphicFramePr>
+              <a:graphicFrameLocks xmlns:a="http://schemas.openxmlformats.org/drawingml/2006/main" noChangeAspect="1"/>
+            </wp:cNvGraphicFramePr>
+            <a:graphic xmlns:a="http://schemas.openxmlformats.org/drawingml/2006/main">
+              <a:graphicData uri="http://schemas.openxmlformats.org/drawingml/2006/picture">
+                <pic:pic xmlns:pic="http://schemas.openxmlformats.org/drawingml/2006/picture">
+                  <pic:nvPicPr>
+                    <pic:cNvPr id="75" name="Picture 32"/>
+                    <pic:cNvPicPr>
+                      <a:picLocks noChangeAspect="1"/>
+                    </pic:cNvPicPr>
+                  </pic:nvPicPr>
+                  <pic:blipFill>
+                    <a:blip r:embed="rId59"/>
+                    <a:stretch>
+                      <a:fillRect/>
+                    </a:stretch>
+                  </pic:blipFill>
+                  <pic:spPr>
+                    <a:xfrm>
+                      <a:off x="0" y="0"/>
+                      <a:ext cx="5271770" cy="1704340"/>
+                    </a:xfrm>
+                    <a:prstGeom prst="rect">
+                      <a:avLst/>
+                    </a:prstGeom>
+                    <a:noFill/>
+                    <a:ln>
+                      <a:noFill/>
+                    </a:ln>
+                  </pic:spPr>
+                </pic:pic>
+              </a:graphicData>
+            </a:graphic>
+          </wp:inline>
+        </w:drawing>
+      </w:r>
+    </w:p>
+    <w:p/>
+    <w:p>
+      <w:pPr>
+        <w:rPr>
+          <w:rFonts w:hint="default"/>
+          <w:lang w:val="en-US"/>
+        </w:rPr>
+      </w:pPr>
+      <w:r>
+        <w:rPr>
+          <w:rFonts w:hint="default"/>
+          <w:lang w:val="en-US"/>
+        </w:rPr>
+        <w:t>Now ping from Private EC2 and 0% packet loss</w:t>
+      </w:r>
+    </w:p>
+    <w:p>
+      <w:r>
+        <w:drawing>
+          <wp:inline distT="0" distB="0" distL="114300" distR="114300">
+            <wp:extent cx="5274310" cy="2527935"/>
+            <wp:effectExtent l="0" t="0" r="13970" b="1905"/>
+            <wp:docPr id="76" name="Picture 33"/>
+            <wp:cNvGraphicFramePr>
+              <a:graphicFrameLocks xmlns:a="http://schemas.openxmlformats.org/drawingml/2006/main" noChangeAspect="1"/>
+            </wp:cNvGraphicFramePr>
+            <a:graphic xmlns:a="http://schemas.openxmlformats.org/drawingml/2006/main">
+              <a:graphicData uri="http://schemas.openxmlformats.org/drawingml/2006/picture">
+                <pic:pic xmlns:pic="http://schemas.openxmlformats.org/drawingml/2006/picture">
+                  <pic:nvPicPr>
+                    <pic:cNvPr id="76" name="Picture 33"/>
+                    <pic:cNvPicPr>
+                      <a:picLocks noChangeAspect="1"/>
+                    </pic:cNvPicPr>
+                  </pic:nvPicPr>
+                  <pic:blipFill>
+                    <a:blip r:embed="rId60"/>
+                    <a:stretch>
+                      <a:fillRect/>
+                    </a:stretch>
+                  </pic:blipFill>
+                  <pic:spPr>
+                    <a:xfrm>
+                      <a:off x="0" y="0"/>
+                      <a:ext cx="5274310" cy="2527935"/>
+                    </a:xfrm>
+                    <a:prstGeom prst="rect">
+                      <a:avLst/>
+                    </a:prstGeom>
+                    <a:noFill/>
+                    <a:ln>
+                      <a:noFill/>
+                    </a:ln>
+                  </pic:spPr>
+                </pic:pic>
+              </a:graphicData>
+            </a:graphic>
+          </wp:inline>
+        </w:drawing>
+      </w:r>
+    </w:p>
+    <w:p/>
+    <w:p>
+      <w:pPr>
+        <w:rPr>
+          <w:rFonts w:hint="default"/>
+          <w:lang w:val="en-US"/>
+        </w:rPr>
+      </w:pPr>
+    </w:p>
+    <w:p>
+      <w:pPr>
+        <w:rPr>
+          <w:rFonts w:hint="default"/>
+          <w:lang w:val="en-US"/>
+        </w:rPr>
+      </w:pPr>
+      <w:r>
+        <w:rPr>
+          <w:rFonts w:hint="default"/>
+          <w:lang w:val="en-US"/>
+        </w:rPr>
+        <w:t>Please delete NAT Gateways immediately</w:t>
+      </w:r>
+    </w:p>
+    <w:p>
+      <w:pPr>
+        <w:rPr>
+          <w:rFonts w:hint="default"/>
+          <w:lang w:val="en-US"/>
+        </w:rPr>
+      </w:pPr>
+    </w:p>
+    <w:p>
+      <w:pPr>
+        <w:rPr>
+          <w:rFonts w:hint="default"/>
+          <w:lang w:val="en-US"/>
+        </w:rPr>
+      </w:pPr>
+      <w:r>
+        <w:rPr>
+          <w:rFonts w:hint="default"/>
+          <w:lang w:val="en-US"/>
+        </w:rPr>
+        <w:t>Delete Elastic IP also --&gt; Release Elastic IP</w:t>
+      </w:r>
+    </w:p>
+    <w:p>
+      <w:pPr>
+        <w:rPr>
+          <w:rFonts w:hint="default"/>
+          <w:lang w:val="en-US"/>
+        </w:rPr>
+      </w:pPr>
+    </w:p>
+    <w:p>
+      <w:pPr>
+        <w:rPr>
+          <w:rFonts w:hint="default"/>
+          <w:lang w:val="en-US"/>
+        </w:rPr>
+      </w:pPr>
+      <w:r>
+        <w:drawing>
+          <wp:inline distT="0" distB="0" distL="114300" distR="114300">
+            <wp:extent cx="4503420" cy="2148840"/>
+            <wp:effectExtent l="0" t="0" r="7620" b="0"/>
+            <wp:docPr id="77" name="Picture 34"/>
+            <wp:cNvGraphicFramePr>
+              <a:graphicFrameLocks xmlns:a="http://schemas.openxmlformats.org/drawingml/2006/main" noChangeAspect="1"/>
+            </wp:cNvGraphicFramePr>
+            <a:graphic xmlns:a="http://schemas.openxmlformats.org/drawingml/2006/main">
+              <a:graphicData uri="http://schemas.openxmlformats.org/drawingml/2006/picture">
+                <pic:pic xmlns:pic="http://schemas.openxmlformats.org/drawingml/2006/picture">
+                  <pic:nvPicPr>
+                    <pic:cNvPr id="77" name="Picture 34"/>
+                    <pic:cNvPicPr>
+                      <a:picLocks noChangeAspect="1"/>
+                    </pic:cNvPicPr>
+                  </pic:nvPicPr>
+                  <pic:blipFill>
+                    <a:blip r:embed="rId61"/>
+                    <a:stretch>
+                      <a:fillRect/>
+                    </a:stretch>
+                  </pic:blipFill>
+                  <pic:spPr>
+                    <a:xfrm>
+                      <a:off x="0" y="0"/>
+                      <a:ext cx="4503420" cy="2148840"/>
+                    </a:xfrm>
+                    <a:prstGeom prst="rect">
+                      <a:avLst/>
+                    </a:prstGeom>
+                    <a:noFill/>
+                    <a:ln>
+                      <a:noFill/>
+                    </a:ln>
+                  </pic:spPr>
+                </pic:pic>
+              </a:graphicData>
+            </a:graphic>
+          </wp:inline>
+        </w:drawing>
+      </w:r>
+    </w:p>
+    <w:p>
+      <w:pPr>
+        <w:rPr>
+          <w:rFonts w:hint="default"/>
+          <w:lang w:val="en-US"/>
+        </w:rPr>
+      </w:pPr>
+    </w:p>
+    <w:p>
+      <w:pPr>
+        <w:rPr>
+          <w:rFonts w:hint="default"/>
+          <w:lang w:val="en-US"/>
+        </w:rPr>
+      </w:pPr>
+    </w:p>
+    <w:p>
+      <w:pPr>
+        <w:rPr>
+          <w:rFonts w:hint="default"/>
+          <w:lang w:val="en-US"/>
+        </w:rPr>
+      </w:pPr>
+      <w:r>
+        <w:rPr>
+          <w:rFonts w:hint="default"/>
+          <w:lang w:val="en-US"/>
+        </w:rPr>
+        <w:t>Right now we established connection between different Subnets within the same VPC</w:t>
+      </w:r>
+    </w:p>
+    <w:p>
+      <w:pPr>
+        <w:rPr>
+          <w:rFonts w:hint="default"/>
+          <w:lang w:val="en-US"/>
+        </w:rPr>
+      </w:pPr>
+    </w:p>
+    <w:p>
+      <w:pPr>
+        <w:rPr>
+          <w:rFonts w:hint="default"/>
+          <w:lang w:val="en-US"/>
+        </w:rPr>
+      </w:pPr>
+    </w:p>
+    <w:p>
+      <w:pPr>
+        <w:rPr>
+          <w:rFonts w:hint="default"/>
+          <w:lang w:val="en-US"/>
+        </w:rPr>
+      </w:pPr>
+    </w:p>
+    <w:p>
+      <w:pPr>
+        <w:rPr>
+          <w:rFonts w:hint="default"/>
+          <w:lang w:val="en-US"/>
+        </w:rPr>
+      </w:pPr>
+      <w:r>
+        <w:rPr>
+          <w:rFonts w:hint="default"/>
+          <w:lang w:val="en-US"/>
+        </w:rPr>
+        <w:t>Say you have two different VPCs, owned by two different Users</w:t>
+      </w:r>
+    </w:p>
+    <w:p>
+      <w:pPr>
+        <w:rPr>
+          <w:rFonts w:hint="default"/>
+          <w:lang w:val="en-US"/>
+        </w:rPr>
+      </w:pPr>
+      <w:r>
+        <w:rPr>
+          <w:rFonts w:hint="default"/>
+          <w:lang w:val="en-US"/>
+        </w:rPr>
+        <w:t>Can we connect EC2s between them and perform operations?</w:t>
+      </w:r>
+    </w:p>
+    <w:p>
+      <w:pPr>
+        <w:rPr>
+          <w:rFonts w:hint="default"/>
+          <w:lang w:val="en-US"/>
+        </w:rPr>
+      </w:pPr>
+    </w:p>
+    <w:p>
+      <w:pPr>
+        <w:rPr>
+          <w:rFonts w:hint="default"/>
+          <w:lang w:val="en-US"/>
+        </w:rPr>
+      </w:pPr>
+      <w:r>
+        <w:rPr>
+          <w:sz w:val="20"/>
+        </w:rPr>
+        <mc:AlternateContent>
+          <mc:Choice Requires="wps">
+            <w:drawing>
+              <wp:anchor distT="0" distB="0" distL="114300" distR="114300" simplePos="0" relativeHeight="251665408" behindDoc="0" locked="0" layoutInCell="1" allowOverlap="1">
+                <wp:simplePos x="0" y="0"/>
+                <wp:positionH relativeFrom="column">
+                  <wp:posOffset>2980690</wp:posOffset>
+                </wp:positionH>
+                <wp:positionV relativeFrom="paragraph">
+                  <wp:posOffset>73025</wp:posOffset>
+                </wp:positionV>
+                <wp:extent cx="1729105" cy="1213485"/>
+                <wp:effectExtent l="6350" t="6350" r="17145" b="14605"/>
+                <wp:wrapNone/>
+                <wp:docPr id="80" name="Rounded Rectangle 80"/>
+                <wp:cNvGraphicFramePr/>
+                <a:graphic xmlns:a="http://schemas.openxmlformats.org/drawingml/2006/main">
+                  <a:graphicData uri="http://schemas.microsoft.com/office/word/2010/wordprocessingShape">
+                    <wps:wsp>
+                      <wps:cNvSpPr/>
+                      <wps:spPr>
+                        <a:xfrm>
+                          <a:off x="0" y="0"/>
+                          <a:ext cx="1729105" cy="1213485"/>
+                        </a:xfrm>
+                        <a:prstGeom prst="roundRect">
+                          <a:avLst/>
+                        </a:prstGeom>
+                      </wps:spPr>
+                      <wps:style>
+                        <a:lnRef idx="2">
+                          <a:schemeClr val="accent1">
+                            <a:lumMod val="75000"/>
+                          </a:schemeClr>
+                        </a:lnRef>
+                        <a:fillRef idx="1">
+                          <a:schemeClr val="accent1"/>
+                        </a:fillRef>
+                        <a:effectRef idx="0">
+                          <a:srgbClr val="FFFFFF"/>
+                        </a:effectRef>
+                        <a:fontRef idx="minor">
+                          <a:schemeClr val="lt1"/>
+                        </a:fontRef>
+                      </wps:style>
+                      <wps:txbx>
+                        <w:txbxContent>
+                          <w:p>
+                            <w:pPr>
+                              <w:jc w:val="center"/>
+                              <w:rPr>
+                                <w:rFonts w:hint="default"/>
+                                <w:lang w:val="en-US"/>
+                              </w:rPr>
+                            </w:pPr>
+                            <w:r>
+                              <w:rPr>
+                                <w:rFonts w:hint="default"/>
+                                <w:lang w:val="en-US"/>
+                              </w:rPr>
+                              <w:t>VPC2</w:t>
+                            </w:r>
+                          </w:p>
+                        </w:txbxContent>
+                      </wps:txbx>
+                      <wps:bodyPr rot="0" spcFirstLastPara="0" vertOverflow="overflow" horzOverflow="overflow" vert="horz" wrap="square" lIns="91440" tIns="45720" rIns="91440" bIns="45720" numCol="1" spcCol="0" rtlCol="0" fromWordArt="0" anchor="ctr" anchorCtr="0" forceAA="0" compatLnSpc="1">
+                        <a:noAutofit/>
+                      </wps:bodyPr>
+                    </wps:wsp>
+                  </a:graphicData>
+                </a:graphic>
+              </wp:anchor>
+            </w:drawing>
+          </mc:Choice>
+          <mc:Fallback>
+            <w:pict>
+              <v:roundrect id="_x0000_s1026" o:spid="_x0000_s1026" o:spt="2" style="position:absolute;left:0pt;margin-left:234.7pt;margin-top:5.75pt;height:95.55pt;width:136.15pt;z-index:251665408;v-text-anchor:middle;mso-width-relative:page;mso-height-relative:page;" fillcolor="#5B9BD5 [3204]" filled="t" stroked="t" coordsize="21600,21600" arcsize="0.166666666666667" o:gfxdata="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">
+                <v:fill on="t" focussize="0,0"/>
+                <v:stroke weight="1pt" color="#2E75B6 [2404]" miterlimit="8" joinstyle="miter"/>
+                <v:imagedata o:title=""/>
+                <o:lock v:ext="edit" aspectratio="f"/>
+                <v:textbox>
+                  <w:txbxContent>
+                    <w:p>
+                      <w:pPr>
+                        <w:jc w:val="center"/>
+                        <w:rPr>
+                          <w:rFonts w:hint="default"/>
+                          <w:lang w:val="en-US"/>
+                        </w:rPr>
+                      </w:pPr>
+                      <w:r>
+                        <w:rPr>
+                          <w:rFonts w:hint="default"/>
+                          <w:lang w:val="en-US"/>
+                        </w:rPr>
+                        <w:t>VPC2</w:t>
+                      </w:r>
+                    </w:p>
+                  </w:txbxContent>
+                </v:textbox>
+              </v:roundrect>
+            </w:pict>
+          </mc:Fallback>
+        </mc:AlternateContent>
+      </w:r>
+    </w:p>
+    <w:p>
+      <w:pPr>
+        <w:rPr>
+          <w:rFonts w:hint="default"/>
+          <w:lang w:val="en-US"/>
+        </w:rPr>
+      </w:pPr>
+    </w:p>
+    <w:p>
+      <w:pPr>
+        <w:rPr>
+          <w:rFonts w:hint="default"/>
+          <w:lang w:val="en-US"/>
+        </w:rPr>
+      </w:pPr>
+    </w:p>
+    <w:p>
+      <w:pPr>
+        <w:rPr>
+          <w:rFonts w:hint="default"/>
+          <w:lang w:val="en-US"/>
+        </w:rPr>
+      </w:pPr>
+    </w:p>
+    <w:p>
+      <w:pPr>
+        <w:rPr>
+          <w:rFonts w:hint="default"/>
+          <w:lang w:val="en-US"/>
+        </w:rPr>
+      </w:pPr>
+      <w:r>
+        <w:rPr>
+          <w:sz w:val="20"/>
+        </w:rPr>
+        <mc:AlternateContent>
+          <mc:Choice Requires="wps">
+            <w:drawing>
+              <wp:anchor distT="0" distB="0" distL="114300" distR="114300" simplePos="0" relativeHeight="251668480" behindDoc="0" locked="0" layoutInCell="1" allowOverlap="1">
+                <wp:simplePos x="0" y="0"/>
+                <wp:positionH relativeFrom="column">
+                  <wp:posOffset>1931670</wp:posOffset>
+                </wp:positionH>
+                <wp:positionV relativeFrom="paragraph">
+                  <wp:posOffset>33655</wp:posOffset>
+                </wp:positionV>
+                <wp:extent cx="861695" cy="267970"/>
+                <wp:effectExtent l="4445" t="4445" r="17780" b="17145"/>
+                <wp:wrapNone/>
+                <wp:docPr id="83" name="Text Box 83"/>
+                <wp:cNvGraphicFramePr/>
+                <a:graphic xmlns:a="http://schemas.openxmlformats.org/drawingml/2006/main">
+                  <a:graphicData uri="http://schemas.microsoft.com/office/word/2010/wordprocessingShape">
+                    <wps:wsp>
+                      <wps:cNvSpPr txBox="1"/>
+                      <wps:spPr>
+                        <a:xfrm>
+                          <a:off x="3074670" y="2091055"/>
+                          <a:ext cx="861695" cy="267970"/>
+                        </a:xfrm>
+                        <a:prstGeom prst="rect">
+                          <a:avLst/>
+                        </a:prstGeom>
+                        <a:solidFill>
+                          <a:schemeClr val="accent4">
+                            <a:lumMod val="40000"/>
+                            <a:lumOff val="60000"/>
+                          </a:schemeClr>
+                        </a:solidFill>
+                        <a:ln w="6350">
+                          <a:solidFill>
+                            <a:prstClr val="black"/>
+                          </a:solidFill>
+                        </a:ln>
+                      </wps:spPr>
+                      <wps:style>
+                        <a:lnRef idx="0">
+                          <a:schemeClr val="accent1"/>
+                        </a:lnRef>
+                        <a:fillRef idx="0">
+                          <a:schemeClr val="accent1"/>
+                        </a:fillRef>
+                        <a:effectRef idx="0">
+                          <a:schemeClr val="accent1"/>
+                        </a:effectRef>
+                        <a:fontRef idx="minor">
+                          <a:schemeClr val="dk1"/>
+                        </a:fontRef>
+                      </wps:style>
+                      <wps:txbx>
+                        <w:txbxContent>
+                          <w:p>
+                            <w:pPr>
+                              <w:rPr>
+                                <w:rFonts w:hint="default"/>
+                                <w:lang w:val="en-US"/>
+                              </w:rPr>
+                            </w:pPr>
+                            <w:r>
+                              <w:rPr>
+                                <w:rFonts w:hint="default"/>
+                                <w:lang w:val="en-US"/>
+                              </w:rPr>
+                              <w:t>VPC Peering</w:t>
+                            </w:r>
+                          </w:p>
+                        </w:txbxContent>
+                      </wps:txbx>
+                      <wps:bodyPr rot="0" spcFirstLastPara="0" vertOverflow="overflow" horzOverflow="overflow" vert="horz" wrap="square" lIns="91440" tIns="45720" rIns="91440" bIns="45720" numCol="1" spcCol="0" rtlCol="0" fromWordArt="0" anchor="t" anchorCtr="0" forceAA="0" compatLnSpc="1">
+                        <a:noAutofit/>
+                      </wps:bodyPr>
+                    </wps:wsp>
+                  </a:graphicData>
+                </a:graphic>
+              </wp:anchor>
+            </w:drawing>
+          </mc:Choice>
+          <mc:Fallback>
+            <w:pict>
+              <v:shape id="_x0000_s1026" o:spid="_x0000_s1026" o:spt="202" type="#_x0000_t202" style="position:absolute;left:0pt;margin-left:152.1pt;margin-top:2.65pt;height:21.1pt;width:67.85pt;z-index:251668480;mso-width-relative:page;mso-height-relative:page;" fillcolor="#FFE699 [1303]" filled="t" stroked="t" coordsize="21600,21600" o:gfxdata="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">
+                <v:fill on="t" focussize="0,0"/>
+                <v:stroke weight="0.5pt" color="#000000 [3204]" joinstyle="round"/>
+                <v:imagedata o:title=""/>
+                <o:lock v:ext="edit" aspectratio="f"/>
+                <v:textbox>
+                  <w:txbxContent>
+                    <w:p>
+                      <w:pPr>
+                        <w:rPr>
+                          <w:rFonts w:hint="default"/>
+                          <w:lang w:val="en-US"/>
+                        </w:rPr>
+                      </w:pPr>
+                      <w:r>
+                        <w:rPr>
+                          <w:rFonts w:hint="default"/>
+                          <w:lang w:val="en-US"/>
+                        </w:rPr>
+                        <w:t>VPC Peering</w:t>
+                      </w:r>
+                    </w:p>
+                  </w:txbxContent>
+                </v:textbox>
+              </v:shape>
+            </w:pict>
+          </mc:Fallback>
+        </mc:AlternateContent>
+      </w:r>
+    </w:p>
+    <w:p>
+      <w:pPr>
+        <w:rPr>
+          <w:rFonts w:hint="default"/>
+          <w:lang w:val="en-US"/>
+        </w:rPr>
+      </w:pPr>
+      <w:r>
+        <w:rPr>
+          <w:sz w:val="20"/>
+        </w:rPr>
+        <mc:AlternateContent>
+          <mc:Choice Requires="wps">
+            <w:drawing>
+              <wp:anchor distT="0" distB="0" distL="114300" distR="114300" simplePos="0" relativeHeight="251666432" behindDoc="0" locked="0" layoutInCell="1" allowOverlap="1">
+                <wp:simplePos x="0" y="0"/>
+                <wp:positionH relativeFrom="column">
+                  <wp:posOffset>3197225</wp:posOffset>
+                </wp:positionH>
+                <wp:positionV relativeFrom="paragraph">
+                  <wp:posOffset>33655</wp:posOffset>
+                </wp:positionV>
+                <wp:extent cx="579755" cy="345440"/>
+                <wp:effectExtent l="6350" t="6350" r="8255" b="13970"/>
+                <wp:wrapNone/>
+                <wp:docPr id="81" name="Rounded Rectangle 81"/>
+                <wp:cNvGraphicFramePr/>
+                <a:graphic xmlns:a="http://schemas.openxmlformats.org/drawingml/2006/main">
+                  <a:graphicData uri="http://schemas.microsoft.com/office/word/2010/wordprocessingShape">
+                    <wps:wsp>
+                      <wps:cNvSpPr/>
+                      <wps:spPr>
+                        <a:xfrm>
+                          <a:off x="0" y="0"/>
+                          <a:ext cx="579755" cy="345440"/>
+                        </a:xfrm>
+                        <a:prstGeom prst="roundRect">
+                          <a:avLst/>
+                        </a:prstGeom>
+                        <a:solidFill>
+                          <a:schemeClr val="accent6">
+                            <a:lumMod val="75000"/>
+                          </a:schemeClr>
+                        </a:solidFill>
+                      </wps:spPr>
+                      <wps:style>
+                        <a:lnRef idx="2">
+                          <a:schemeClr val="accent1">
+                            <a:lumMod val="75000"/>
+                          </a:schemeClr>
+                        </a:lnRef>
+                        <a:fillRef idx="1">
+                          <a:schemeClr val="accent1"/>
+                        </a:fillRef>
+                        <a:effectRef idx="0">
+                          <a:srgbClr val="FFFFFF"/>
+                        </a:effectRef>
+                        <a:fontRef idx="minor">
+                          <a:schemeClr val="lt1"/>
+                        </a:fontRef>
+                      </wps:style>
+                      <wps:txbx>
+                        <w:txbxContent>
+                          <w:p>
+                            <w:pPr>
+                              <w:jc w:val="center"/>
+                              <w:rPr>
+                                <w:rFonts w:hint="default"/>
+                                <w:lang w:val="en-US"/>
+                              </w:rPr>
+                            </w:pPr>
+                            <w:r>
+                              <w:rPr>
+                                <w:rFonts w:hint="default"/>
+                                <w:lang w:val="en-US"/>
+                              </w:rPr>
+                              <w:t>VM2</w:t>
+                            </w:r>
+                          </w:p>
+                        </w:txbxContent>
+                      </wps:txbx>
+                      <wps:bodyPr rot="0" spcFirstLastPara="0" vertOverflow="overflow" horzOverflow="overflow" vert="horz" wrap="square" lIns="91440" tIns="45720" rIns="91440" bIns="45720" numCol="1" spcCol="0" rtlCol="0" fromWordArt="0" anchor="ctr" anchorCtr="0" forceAA="0" compatLnSpc="1">
+                        <a:noAutofit/>
+                      </wps:bodyPr>
+                    </wps:wsp>
+                  </a:graphicData>
+                </a:graphic>
+              </wp:anchor>
+            </w:drawing>
+          </mc:Choice>
+          <mc:Fallback>
+            <w:pict>
+              <v:roundrect id="_x0000_s1026" o:spid="_x0000_s1026" o:spt="2" style="position:absolute;left:0pt;margin-left:251.75pt;margin-top:2.65pt;height:27.2pt;width:45.65pt;z-index:251666432;v-text-anchor:middle;mso-width-relative:page;mso-height-relative:page;" fillcolor="#548235 [2409]" filled="t" stroked="t" coordsize="21600,21600" arcsize="0.166666666666667" o:gfxdata="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">
+                <v:fill on="t" focussize="0,0"/>
+                <v:stroke weight="1pt" color="#2E75B6 [2404]" miterlimit="8" joinstyle="miter"/>
+                <v:imagedata o:title=""/>
+                <o:lock v:ext="edit" aspectratio="f"/>
+                <v:textbox>
+                  <w:txbxContent>
+                    <w:p>
+                      <w:pPr>
+                        <w:jc w:val="center"/>
+                        <w:rPr>
+                          <w:rFonts w:hint="default"/>
+                          <w:lang w:val="en-US"/>
+                        </w:rPr>
+                      </w:pPr>
+                      <w:r>
+                        <w:rPr>
+                          <w:rFonts w:hint="default"/>
+                          <w:lang w:val="en-US"/>
+                        </w:rPr>
+                        <w:t>VM2</w:t>
+                      </w:r>
+                    </w:p>
+                  </w:txbxContent>
+                </v:textbox>
+              </v:roundrect>
+            </w:pict>
+          </mc:Fallback>
+        </mc:AlternateContent>
+      </w:r>
+      <w:r>
+        <w:rPr>
+          <w:sz w:val="20"/>
+        </w:rPr>
+        <mc:AlternateContent>
+          <mc:Choice Requires="wps">
+            <w:drawing>
+              <wp:anchor distT="0" distB="0" distL="114300" distR="114300" simplePos="0" relativeHeight="251664384" behindDoc="0" locked="0" layoutInCell="1" allowOverlap="1">
+                <wp:simplePos x="0" y="0"/>
+                <wp:positionH relativeFrom="column">
+                  <wp:posOffset>875665</wp:posOffset>
+                </wp:positionH>
+                <wp:positionV relativeFrom="paragraph">
+                  <wp:posOffset>20320</wp:posOffset>
+                </wp:positionV>
+                <wp:extent cx="579755" cy="345440"/>
+                <wp:effectExtent l="6350" t="6350" r="8255" b="13970"/>
+                <wp:wrapNone/>
+                <wp:docPr id="79" name="Rounded Rectangle 79"/>
+                <wp:cNvGraphicFramePr/>
+                <a:graphic xmlns:a="http://schemas.openxmlformats.org/drawingml/2006/main">
+                  <a:graphicData uri="http://schemas.microsoft.com/office/word/2010/wordprocessingShape">
+                    <wps:wsp>
+                      <wps:cNvSpPr/>
+                      <wps:spPr>
+                        <a:xfrm>
+                          <a:off x="1691005" y="2009775"/>
+                          <a:ext cx="579755" cy="345440"/>
+                        </a:xfrm>
+                        <a:prstGeom prst="roundRect">
+                          <a:avLst/>
+                        </a:prstGeom>
+                        <a:solidFill>
+                          <a:schemeClr val="accent6">
+                            <a:lumMod val="75000"/>
+                          </a:schemeClr>
+                        </a:solidFill>
+                      </wps:spPr>
+                      <wps:style>
+                        <a:lnRef idx="2">
+                          <a:schemeClr val="accent1">
+                            <a:lumMod val="75000"/>
+                          </a:schemeClr>
+                        </a:lnRef>
+                        <a:fillRef idx="1">
+                          <a:schemeClr val="accent1"/>
+                        </a:fillRef>
+                        <a:effectRef idx="0">
+                          <a:srgbClr val="FFFFFF"/>
+                        </a:effectRef>
+                        <a:fontRef idx="minor">
+                          <a:schemeClr val="lt1"/>
+                        </a:fontRef>
+                      </wps:style>
+                      <wps:txbx>
+                        <w:txbxContent>
+                          <w:p>
+                            <w:pPr>
+                              <w:jc w:val="center"/>
+                              <w:rPr>
+                                <w:rFonts w:hint="default"/>
+                                <w:lang w:val="en-US"/>
+                              </w:rPr>
+                            </w:pPr>
+                            <w:r>
+                              <w:rPr>
+                                <w:rFonts w:hint="default"/>
+                                <w:lang w:val="en-US"/>
+                              </w:rPr>
+                              <w:t>VM1</w:t>
+                            </w:r>
+                          </w:p>
+                        </w:txbxContent>
+                      </wps:txbx>
+                      <wps:bodyPr rot="0" spcFirstLastPara="0" vertOverflow="overflow" horzOverflow="overflow" vert="horz" wrap="square" lIns="91440" tIns="45720" rIns="91440" bIns="45720" numCol="1" spcCol="0" rtlCol="0" fromWordArt="0" anchor="ctr" anchorCtr="0" forceAA="0" compatLnSpc="1">
+                        <a:noAutofit/>
+                      </wps:bodyPr>
+                    </wps:wsp>
+                  </a:graphicData>
+                </a:graphic>
+              </wp:anchor>
+            </w:drawing>
+          </mc:Choice>
+          <mc:Fallback>
+            <w:pict>
+              <v:roundrect id="_x0000_s1026" o:spid="_x0000_s1026" o:spt="2" style="position:absolute;left:0pt;margin-left:68.95pt;margin-top:1.6pt;height:27.2pt;width:45.65pt;z-index:251664384;v-text-anchor:middle;mso-width-relative:page;mso-height-relative:page;" fillcolor="#548235 [2409]" filled="t" stroked="t" coordsize="21600,21600" arcsize="0.166666666666667" o:gfxdata="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">
+                <v:fill on="t" focussize="0,0"/>
+                <v:stroke weight="1pt" color="#2E75B6 [2404]" miterlimit="8" joinstyle="miter"/>
+                <v:imagedata o:title=""/>
+                <o:lock v:ext="edit" aspectratio="f"/>
+                <v:textbox>
+                  <w:txbxContent>
+                    <w:p>
+                      <w:pPr>
+                        <w:jc w:val="center"/>
+                        <w:rPr>
+                          <w:rFonts w:hint="default"/>
+                          <w:lang w:val="en-US"/>
+                        </w:rPr>
+                      </w:pPr>
+                      <w:r>
+                        <w:rPr>
+                          <w:rFonts w:hint="default"/>
+                          <w:lang w:val="en-US"/>
+                        </w:rPr>
+                        <w:t>VM1</w:t>
+                      </w:r>
+                    </w:p>
+                  </w:txbxContent>
+                </v:textbox>
+              </v:roundrect>
+            </w:pict>
+          </mc:Fallback>
+        </mc:AlternateContent>
+      </w:r>
+    </w:p>
+    <w:p>
+      <w:pPr>
+        <w:rPr>
+          <w:rFonts w:hint="default"/>
+          <w:lang w:val="en-US"/>
+        </w:rPr>
+      </w:pPr>
+      <w:r>
+        <w:rPr>
+          <w:sz w:val="20"/>
+        </w:rPr>
+        <mc:AlternateContent>
+          <mc:Choice Requires="wps">
+            <w:drawing>
+              <wp:anchor distT="0" distB="0" distL="114300" distR="114300" simplePos="0" relativeHeight="251667456" behindDoc="0" locked="0" layoutInCell="1" allowOverlap="1">
+                <wp:simplePos x="0" y="0"/>
+                <wp:positionH relativeFrom="column">
+                  <wp:posOffset>1455420</wp:posOffset>
+                </wp:positionH>
+                <wp:positionV relativeFrom="paragraph">
+                  <wp:posOffset>37465</wp:posOffset>
+                </wp:positionV>
+                <wp:extent cx="1741805" cy="13335"/>
+                <wp:effectExtent l="0" t="38100" r="10795" b="55245"/>
+                <wp:wrapNone/>
+                <wp:docPr id="82" name="Straight Arrow Connector 82"/>
+                <wp:cNvGraphicFramePr/>
+                <a:graphic xmlns:a="http://schemas.openxmlformats.org/drawingml/2006/main">
+                  <a:graphicData uri="http://schemas.microsoft.com/office/word/2010/wordprocessingShape">
+                    <wps:wsp>
+                      <wps:cNvCnPr>
+                        <a:stCxn id="79" idx="3"/>
+                        <a:endCxn id="81" idx="1"/>
+                      </wps:cNvCnPr>
+                      <wps:spPr>
+                        <a:xfrm>
+                          <a:off x="2710180" y="2300605"/>
+                          <a:ext cx="1741805" cy="13335"/>
+                        </a:xfrm>
+                        <a:prstGeom prst="straightConnector1">
+                          <a:avLst/>
+                        </a:prstGeom>
+                        <a:ln>
+                          <a:solidFill>
+                            <a:schemeClr val="accent2">
+                              <a:lumMod val="75000"/>
+                            </a:schemeClr>
+                          </a:solidFill>
+                          <a:tailEnd type="arrow"/>
+                        </a:ln>
+                      </wps:spPr>
+                      <wps:style>
+                        <a:lnRef idx="2">
+                          <a:schemeClr val="accent1"/>
+                        </a:lnRef>
+                        <a:fillRef idx="0">
+                          <a:srgbClr val="FFFFFF"/>
+                        </a:fillRef>
+                        <a:effectRef idx="0">
+                          <a:srgbClr val="FFFFFF"/>
+                        </a:effectRef>
+                        <a:fontRef idx="minor">
+                          <a:schemeClr val="tx1"/>
+                        </a:fontRef>
+                      </wps:style>
+                      <wps:bodyPr/>
+                    </wps:wsp>
+                  </a:graphicData>
+                </a:graphic>
+              </wp:anchor>
+            </w:drawing>
+          </mc:Choice>
+          <mc:Fallback>
+            <w:pict>
+              <v:shape id="_x0000_s1026" o:spid="_x0000_s1026" o:spt="32" type="#_x0000_t32" style="position:absolute;left:0pt;margin-left:114.6pt;margin-top:2.95pt;height:1.05pt;width:137.15pt;z-index:251667456;mso-width-relative:page;mso-height-relative:page;" filled="f" stroked="t" coordsize="21600,21600" o:gfxdata="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">
+                <v:fill on="f" focussize="0,0"/>
+                <v:stroke weight="1pt" color="#C55A11 [2405]" miterlimit="8" joinstyle="miter" endarrow="open"/>
+                <v:imagedata o:title=""/>
+                <o:lock v:ext="edit" aspectratio="f"/>
+              </v:shape>
+            </w:pict>
+          </mc:Fallback>
+        </mc:AlternateContent>
+      </w:r>
+    </w:p>
+    <w:p>
+      <w:pPr>
+        <w:rPr>
+          <w:rFonts w:hint="default"/>
+          <w:lang w:val="en-US"/>
+        </w:rPr>
+      </w:pPr>
+    </w:p>
+    <w:p>
+      <w:pPr>
+        <w:rPr>
+          <w:rFonts w:hint="default"/>
+          <w:lang w:val="en-US"/>
+        </w:rPr>
+      </w:pPr>
+    </w:p>
+    <w:p>
+      <w:pPr>
+        <w:rPr>
+          <w:rFonts w:hint="default"/>
+          <w:lang w:val="en-US"/>
+        </w:rPr>
+      </w:pPr>
+    </w:p>
+    <w:p>
+      <w:pPr>
+        <w:rPr>
+          <w:rFonts w:hint="default"/>
+          <w:lang w:val="en-US"/>
+        </w:rPr>
+      </w:pPr>
+      <w:r>
+        <w:rPr>
+          <w:rFonts w:hint="default"/>
+          <w:lang w:val="en-US"/>
+        </w:rPr>
+        <w:t>That’s where VPC peering comes into Picture</w:t>
+      </w:r>
+    </w:p>
+    <w:p>
+      <w:pPr>
+        <w:rPr>
+          <w:rFonts w:hint="default"/>
+          <w:lang w:val="en-US"/>
+        </w:rPr>
+      </w:pPr>
+    </w:p>
+    <w:p>
+      <w:pPr>
+        <w:rPr>
+          <w:rFonts w:hint="default"/>
+          <w:lang w:val="en-US"/>
+        </w:rPr>
+      </w:pPr>
+    </w:p>
+    <w:p>
+      <w:pPr>
+        <w:rPr>
+          <w:rFonts w:hint="default"/>
+          <w:lang w:val="en-US"/>
+        </w:rPr>
+      </w:pPr>
+    </w:p>
+    <w:p>
+      <w:pPr>
+        <w:rPr>
+          <w:rFonts w:hint="default"/>
+          <w:lang w:val="en-US"/>
+        </w:rPr>
+      </w:pPr>
       <w:bookmarkStart w:id="0" w:name="_GoBack"/>
       <w:bookmarkEnd w:id="0"/>
+    </w:p>
+    <w:p>
+      <w:pPr>
+        <w:rPr>
+          <w:rFonts w:hint="default"/>
+          <w:lang w:val="en-US"/>
+        </w:rPr>
+      </w:pPr>
+    </w:p>
+    <w:p>
+      <w:pPr>
+        <w:rPr>
+          <w:rFonts w:hint="default"/>
+          <w:lang w:val="en-US"/>
+        </w:rPr>
+      </w:pPr>
+    </w:p>
+    <w:p>
+      <w:pPr>
+        <w:rPr>
+          <w:rFonts w:hint="default"/>
+          <w:lang w:val="en-US"/>
+        </w:rPr>
+      </w:pPr>
+    </w:p>
+    <w:p>
+      <w:pPr>
+        <w:rPr>
+          <w:rFonts w:hint="default"/>
+          <w:lang w:val="en-US"/>
+        </w:rPr>
+      </w:pPr>
+    </w:p>
+    <w:p>
+      <w:pPr>
+        <w:rPr>
+          <w:rFonts w:hint="default"/>
+          <w:lang w:val="en-US"/>
+        </w:rPr>
+      </w:pPr>
+      <w:r>
+        <w:rPr>
+          <w:sz w:val="20"/>
+        </w:rPr>
+        <mc:AlternateContent>
+          <mc:Choice Requires="wps">
+            <w:drawing>
+              <wp:anchor distT="0" distB="0" distL="114300" distR="114300" simplePos="0" relativeHeight="251663360" behindDoc="0" locked="0" layoutInCell="1" allowOverlap="1">
+                <wp:simplePos x="0" y="0"/>
+                <wp:positionH relativeFrom="column">
+                  <wp:posOffset>-2540</wp:posOffset>
+                </wp:positionH>
+                <wp:positionV relativeFrom="paragraph">
+                  <wp:posOffset>50165</wp:posOffset>
+                </wp:positionV>
+                <wp:extent cx="1729105" cy="1213485"/>
+                <wp:effectExtent l="6350" t="6350" r="17145" b="14605"/>
+                <wp:wrapNone/>
+                <wp:docPr id="78" name="Rounded Rectangle 78"/>
+                <wp:cNvGraphicFramePr/>
+                <a:graphic xmlns:a="http://schemas.openxmlformats.org/drawingml/2006/main">
+                  <a:graphicData uri="http://schemas.microsoft.com/office/word/2010/wordprocessingShape">
+                    <wps:wsp>
+                      <wps:cNvSpPr/>
+                      <wps:spPr>
+                        <a:xfrm>
+                          <a:off x="1140460" y="1429385"/>
+                          <a:ext cx="1729105" cy="1213485"/>
+                        </a:xfrm>
+                        <a:prstGeom prst="roundRect">
+                          <a:avLst/>
+                        </a:prstGeom>
+                      </wps:spPr>
+                      <wps:style>
+                        <a:lnRef idx="2">
+                          <a:schemeClr val="accent1">
+                            <a:lumMod val="75000"/>
+                          </a:schemeClr>
+                        </a:lnRef>
+                        <a:fillRef idx="1">
+                          <a:schemeClr val="accent1"/>
+                        </a:fillRef>
+                        <a:effectRef idx="0">
+                          <a:srgbClr val="FFFFFF"/>
+                        </a:effectRef>
+                        <a:fontRef idx="minor">
+                          <a:schemeClr val="lt1"/>
+                        </a:fontRef>
+                      </wps:style>
+                      <wps:txbx>
+                        <w:txbxContent>
+                          <w:p>
+                            <w:pPr>
+                              <w:jc w:val="center"/>
+                              <w:rPr>
+                                <w:rFonts w:hint="default"/>
+                                <w:lang w:val="en-US"/>
+                              </w:rPr>
+                            </w:pPr>
+                            <w:r>
+                              <w:rPr>
+                                <w:rFonts w:hint="default"/>
+                                <w:lang w:val="en-US"/>
+                              </w:rPr>
+                              <w:t>VPC1</w:t>
+                            </w:r>
+                          </w:p>
+                        </w:txbxContent>
+                      </wps:txbx>
+                      <wps:bodyPr rot="0" spcFirstLastPara="0" vertOverflow="overflow" horzOverflow="overflow" vert="horz" wrap="square" lIns="91440" tIns="45720" rIns="91440" bIns="45720" numCol="1" spcCol="0" rtlCol="0" fromWordArt="0" anchor="ctr" anchorCtr="0" forceAA="0" compatLnSpc="1">
+                        <a:noAutofit/>
+                      </wps:bodyPr>
+                    </wps:wsp>
+                  </a:graphicData>
+                </a:graphic>
+              </wp:anchor>
+            </w:drawing>
+          </mc:Choice>
+          <mc:Fallback>
+            <w:pict>
+              <v:roundrect id="_x0000_s1026" o:spid="_x0000_s1026" o:spt="2" style="position:absolute;left:0pt;margin-left:-0.2pt;margin-top:3.95pt;height:95.55pt;width:136.15pt;z-index:251663360;v-text-anchor:middle;mso-width-relative:page;mso-height-relative:page;" fillcolor="#5B9BD5 [3204]" filled="t" stroked="t" coordsize="21600,21600" arcsize="0.166666666666667" o:gfxdata="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">
+                <v:fill on="t" focussize="0,0"/>
+                <v:stroke weight="1pt" color="#2E75B6 [2404]" miterlimit="8" joinstyle="miter"/>
+                <v:imagedata o:title=""/>
+                <o:lock v:ext="edit" aspectratio="f"/>
+                <v:textbox>
+                  <w:txbxContent>
+                    <w:p>
+                      <w:pPr>
+                        <w:jc w:val="center"/>
+                        <w:rPr>
+                          <w:rFonts w:hint="default"/>
+                          <w:lang w:val="en-US"/>
+                        </w:rPr>
+                      </w:pPr>
+                      <w:r>
+                        <w:rPr>
+                          <w:rFonts w:hint="default"/>
+                          <w:lang w:val="en-US"/>
+                        </w:rPr>
+                        <w:t>VPC1</w:t>
+                      </w:r>
+                    </w:p>
+                  </w:txbxContent>
+                </v:textbox>
+              </v:roundrect>
+            </w:pict>
+          </mc:Fallback>
+        </mc:AlternateContent>
+      </w:r>
+    </w:p>
+    <w:p>
+      <w:pPr>
+        <w:rPr>
+          <w:rFonts w:hint="default"/>
+          <w:lang w:val="en-US"/>
+        </w:rPr>
+      </w:pPr>
+    </w:p>
+    <w:p>
+      <w:pPr>
+        <w:rPr>
+          <w:rFonts w:hint="default"/>
+          <w:lang w:val="en-US"/>
+        </w:rPr>
+      </w:pPr>
+    </w:p>
+    <w:p>
+      <w:pPr>
+        <w:rPr>
+          <w:rFonts w:hint="default"/>
+          <w:lang w:val="en-US"/>
+        </w:rPr>
+      </w:pPr>
     </w:p>
     <w:p>
       <w:pPr>
@@ -6035,7 +9419,7 @@
     <w:lsdException w:qFormat="1" w:unhideWhenUsed="0" w:uiPriority="0" w:semiHidden="0" w:name="Title"/>
     <w:lsdException w:unhideWhenUsed="0" w:uiPriority="0" w:semiHidden="0" w:name="Closing"/>
     <w:lsdException w:unhideWhenUsed="0" w:uiPriority="0" w:semiHidden="0" w:name="Signature"/>
-    <w:lsdException w:unhideWhenUsed="0" w:uiPriority="0" w:name="Default Paragraph Font"/>
+    <w:lsdException w:qFormat="1" w:unhideWhenUsed="0" w:uiPriority="0" w:name="Default Paragraph Font"/>
     <w:lsdException w:unhideWhenUsed="0" w:uiPriority="0" w:semiHidden="0" w:name="Body Text"/>
     <w:lsdException w:unhideWhenUsed="0" w:uiPriority="0" w:semiHidden="0" w:name="Body Text Indent"/>
     <w:lsdException w:unhideWhenUsed="0" w:uiPriority="0" w:semiHidden="0" w:name="List Continue"/>
@@ -6073,7 +9457,7 @@
     <w:lsdException w:unhideWhenUsed="0" w:uiPriority="0" w:semiHidden="0" w:name="HTML Sample"/>
     <w:lsdException w:unhideWhenUsed="0" w:uiPriority="0" w:semiHidden="0" w:name="HTML Typewriter"/>
     <w:lsdException w:unhideWhenUsed="0" w:uiPriority="0" w:semiHidden="0" w:name="HTML Variable"/>
-    <w:lsdException w:unhideWhenUsed="0" w:uiPriority="0" w:name="Normal Table"/>
+    <w:lsdException w:qFormat="1" w:unhideWhenUsed="0" w:uiPriority="0" w:name="Normal Table"/>
     <w:lsdException w:unhideWhenUsed="0" w:uiPriority="0" w:semiHidden="0" w:name="annotation subject"/>
     <w:lsdException w:unhideWhenUsed="0" w:uiPriority="0" w:semiHidden="0" w:name="Table Simple 1"/>
     <w:lsdException w:unhideWhenUsed="0" w:uiPriority="0" w:semiHidden="0" w:name="Table Simple 2"/>
@@ -6231,11 +9615,13 @@
   <w:style w:type="character" w:default="1" w:styleId="2">
     <w:name w:val="Default Paragraph Font"/>
     <w:semiHidden/>
+    <w:qFormat/>
     <w:uiPriority w:val="0"/>
   </w:style>
   <w:style w:type="table" w:default="1" w:styleId="3">
     <w:name w:val="Normal Table"/>
     <w:semiHidden/>
+    <w:qFormat/>
     <w:uiPriority w:val="0"/>
     <w:tblPr>
       <w:tblCellMar>

</xml_diff>